<commit_message>
Some speed improvements in EPhysController.m.  Improved buffer (WAV) option in ProtocolDesign.m.
</commit_message>
<xml_diff>
--- a/EPhys_Manual.docx
+++ b/EPhys_Manual.docx
@@ -2358,7 +2358,7 @@
                                     <pic:cNvPicPr/>
                                   </pic:nvPicPr>
                                   <pic:blipFill>
-                                    <a:blip r:embed="rId13">
+                                    <a:blip r:embed="rId15">
                                       <a:extLst>
                                         <a:ext uri="{28A0092B-C50C-407E-A947-70E740481C1C}">
                                           <a14:useLocalDpi xmlns:a14="http://schemas.microsoft.com/office/drawing/2010/main" val="0"/>
@@ -2406,7 +2406,7 @@
                                     <pic:cNvPicPr/>
                                   </pic:nvPicPr>
                                   <pic:blipFill>
-                                    <a:blip r:embed="rId14">
+                                    <a:blip r:embed="rId16">
                                       <a:extLst>
                                         <a:ext uri="{28A0092B-C50C-407E-A947-70E740481C1C}">
                                           <a14:useLocalDpi xmlns:a14="http://schemas.microsoft.com/office/drawing/2010/main" val="0"/>
@@ -2787,12 +2787,12 @@
       <w:pPr>
         <w:pStyle w:val="Heading1"/>
       </w:pPr>
-      <w:bookmarkStart w:id="21" w:name="_Protocol_Design_Utility"/>
-      <w:bookmarkStart w:id="22" w:name="_Ref344893995"/>
-      <w:bookmarkStart w:id="23" w:name="_Ref344894015"/>
-      <w:bookmarkStart w:id="24" w:name="_Toc344906165"/>
-      <w:bookmarkStart w:id="25" w:name="_Toc344925642"/>
-      <w:bookmarkEnd w:id="21"/>
+      <w:bookmarkStart w:id="20" w:name="_Protocol_Design_Utility"/>
+      <w:bookmarkStart w:id="21" w:name="_Ref344893995"/>
+      <w:bookmarkStart w:id="22" w:name="_Ref344894015"/>
+      <w:bookmarkStart w:id="23" w:name="_Toc344906165"/>
+      <w:bookmarkStart w:id="24" w:name="_Toc344925642"/>
+      <w:bookmarkEnd w:id="20"/>
       <w:r>
         <w:t>Protocol Design Utility (</w:t>
       </w:r>
@@ -2806,10 +2806,10 @@
       <w:r>
         <w:t>)</w:t>
       </w:r>
+      <w:bookmarkEnd w:id="21"/>
       <w:bookmarkEnd w:id="22"/>
       <w:bookmarkEnd w:id="23"/>
       <w:bookmarkEnd w:id="24"/>
-      <w:bookmarkEnd w:id="25"/>
     </w:p>
     <w:p>
       <w:r>
@@ -2842,13 +2842,13 @@
       <w:pPr>
         <w:pStyle w:val="Heading2"/>
       </w:pPr>
-      <w:bookmarkStart w:id="26" w:name="_Toc344906166"/>
-      <w:bookmarkStart w:id="27" w:name="_Toc344925643"/>
+      <w:bookmarkStart w:id="25" w:name="_Toc344906166"/>
+      <w:bookmarkStart w:id="26" w:name="_Toc344925643"/>
       <w:r>
         <w:t>Creating a New Protocol</w:t>
       </w:r>
+      <w:bookmarkEnd w:id="25"/>
       <w:bookmarkEnd w:id="26"/>
-      <w:bookmarkEnd w:id="27"/>
     </w:p>
     <w:p>
       <w:r>
@@ -2962,13 +2962,13 @@
       <w:pPr>
         <w:pStyle w:val="Heading3"/>
       </w:pPr>
-      <w:bookmarkStart w:id="28" w:name="_Toc344906167"/>
-      <w:bookmarkStart w:id="29" w:name="_Toc344925644"/>
+      <w:bookmarkStart w:id="27" w:name="_Toc344906167"/>
+      <w:bookmarkStart w:id="28" w:name="_Toc344925644"/>
       <w:r>
         <w:t>Adding/Removing Modules</w:t>
       </w:r>
+      <w:bookmarkEnd w:id="27"/>
       <w:bookmarkEnd w:id="28"/>
-      <w:bookmarkEnd w:id="29"/>
     </w:p>
     <w:p>
       <w:r>
@@ -3039,7 +3039,7 @@
                                           <pic:cNvPicPr/>
                                         </pic:nvPicPr>
                                         <pic:blipFill>
-                                          <a:blip r:embed="rId15">
+                                          <a:blip r:embed="rId17">
                                             <a:extLst>
                                               <a:ext uri="{28A0092B-C50C-407E-A947-70E740481C1C}">
                                                 <a14:useLocalDpi xmlns:a14="http://schemas.microsoft.com/office/drawing/2010/main" val="0"/>
@@ -3143,7 +3143,7 @@
                                     <pic:cNvPicPr/>
                                   </pic:nvPicPr>
                                   <pic:blipFill>
-                                    <a:blip r:embed="rId15">
+                                    <a:blip r:embed="rId18">
                                       <a:extLst>
                                         <a:ext uri="{28A0092B-C50C-407E-A947-70E740481C1C}">
                                           <a14:useLocalDpi xmlns:a14="http://schemas.microsoft.com/office/drawing/2010/main" val="0"/>
@@ -3325,13 +3325,13 @@
       <w:pPr>
         <w:pStyle w:val="Heading3"/>
       </w:pPr>
-      <w:bookmarkStart w:id="30" w:name="_Toc344906168"/>
-      <w:bookmarkStart w:id="31" w:name="_Toc344925645"/>
+      <w:bookmarkStart w:id="29" w:name="_Toc344906168"/>
+      <w:bookmarkStart w:id="30" w:name="_Toc344925645"/>
       <w:r>
         <w:t>Working With Parameter Tags</w:t>
       </w:r>
+      <w:bookmarkEnd w:id="29"/>
       <w:bookmarkEnd w:id="30"/>
-      <w:bookmarkEnd w:id="31"/>
     </w:p>
     <w:p>
       <w:r>
@@ -3402,7 +3402,7 @@
                                           <pic:cNvPicPr/>
                                         </pic:nvPicPr>
                                         <pic:blipFill>
-                                          <a:blip r:embed="rId16">
+                                          <a:blip r:embed="rId19">
                                             <a:extLst>
                                               <a:ext uri="{28A0092B-C50C-407E-A947-70E740481C1C}">
                                                 <a14:useLocalDpi xmlns:a14="http://schemas.microsoft.com/office/drawing/2010/main" val="0"/>
@@ -3512,7 +3512,7 @@
                                     <pic:cNvPicPr/>
                                   </pic:nvPicPr>
                                   <pic:blipFill>
-                                    <a:blip r:embed="rId16">
+                                    <a:blip r:embed="rId20">
                                       <a:extLst>
                                         <a:ext uri="{28A0092B-C50C-407E-A947-70E740481C1C}">
                                           <a14:useLocalDpi xmlns:a14="http://schemas.microsoft.com/office/drawing/2010/main" val="0"/>
@@ -3723,7 +3723,7 @@
                                           <pic:cNvPicPr/>
                                         </pic:nvPicPr>
                                         <pic:blipFill>
-                                          <a:blip r:embed="rId17">
+                                          <a:blip r:embed="rId21">
                                             <a:extLst>
                                               <a:ext uri="{28A0092B-C50C-407E-A947-70E740481C1C}">
                                                 <a14:useLocalDpi xmlns:a14="http://schemas.microsoft.com/office/drawing/2010/main" val="0"/>
@@ -3754,7 +3754,7 @@
                             <w:pPr>
                               <w:pStyle w:val="Caption"/>
                             </w:pPr>
-                            <w:bookmarkStart w:id="32" w:name="_Ref344905707"/>
+                            <w:bookmarkStart w:id="31" w:name="_Ref344905707"/>
                             <w:r>
                               <w:t xml:space="preserve">Figure </w:t>
                             </w:r>
@@ -3773,7 +3773,7 @@
                             <w:r>
                               <w:fldChar w:fldCharType="end"/>
                             </w:r>
-                            <w:bookmarkEnd w:id="32"/>
+                            <w:bookmarkEnd w:id="31"/>
                             <w:r>
                               <w:t xml:space="preserve"> </w:t>
                             </w:r>
@@ -3835,7 +3835,7 @@
                                     <pic:cNvPicPr/>
                                   </pic:nvPicPr>
                                   <pic:blipFill>
-                                    <a:blip r:embed="rId17">
+                                    <a:blip r:embed="rId22">
                                       <a:extLst>
                                         <a:ext uri="{28A0092B-C50C-407E-A947-70E740481C1C}">
                                           <a14:useLocalDpi xmlns:a14="http://schemas.microsoft.com/office/drawing/2010/main" val="0"/>
@@ -3943,82 +3943,82 @@
           <w:rFonts w:eastAsiaTheme="majorEastAsia"/>
         </w:rPr>
       </w:pPr>
-      <w:bookmarkStart w:id="34" w:name="_Control_Panel_(EPhysController)"/>
-      <w:bookmarkStart w:id="35" w:name="_Ref344893933"/>
-      <w:bookmarkStart w:id="36" w:name="_Ref344893961"/>
-      <w:bookmarkStart w:id="37" w:name="_Ref344894038"/>
-      <w:bookmarkStart w:id="38" w:name="_Ref344894043"/>
-      <w:bookmarkStart w:id="39" w:name="_Ref344894074"/>
-      <w:bookmarkEnd w:id="34"/>
+      <w:bookmarkStart w:id="32" w:name="_Control_Panel_(EPhysController)"/>
+      <w:bookmarkStart w:id="33" w:name="_Ref344893933"/>
+      <w:bookmarkStart w:id="34" w:name="_Ref344893961"/>
+      <w:bookmarkStart w:id="35" w:name="_Ref344894038"/>
+      <w:bookmarkStart w:id="36" w:name="_Ref344894043"/>
+      <w:bookmarkStart w:id="37" w:name="_Ref344894074"/>
+      <w:bookmarkEnd w:id="32"/>
     </w:p>
     <w:p>
       <w:pPr>
         <w:pStyle w:val="Heading3"/>
       </w:pPr>
-      <w:bookmarkStart w:id="40" w:name="_Toc344906169"/>
-      <w:bookmarkStart w:id="41" w:name="_Toc344925646"/>
+      <w:bookmarkStart w:id="38" w:name="_Toc344906169"/>
+      <w:bookmarkStart w:id="39" w:name="_Toc344925646"/>
       <w:r>
         <w:t>Function column</w:t>
+      </w:r>
+      <w:bookmarkEnd w:id="38"/>
+      <w:bookmarkEnd w:id="39"/>
+    </w:p>
+    <w:p>
+      <w:pPr>
+        <w:rPr>
+          <w:rFonts w:eastAsiaTheme="majorEastAsia"/>
+        </w:rPr>
+      </w:pPr>
+      <w:r>
+        <w:rPr>
+          <w:rFonts w:eastAsiaTheme="majorEastAsia"/>
+        </w:rPr>
+        <w:tab/>
+        <w:t xml:space="preserve">The </w:t>
+      </w:r>
+      <w:r>
+        <w:rPr>
+          <w:rFonts w:eastAsiaTheme="majorEastAsia"/>
+          <w:b/>
+        </w:rPr>
+        <w:t>Function</w:t>
+      </w:r>
+      <w:r>
+        <w:rPr>
+          <w:rFonts w:eastAsiaTheme="majorEastAsia"/>
+        </w:rPr>
+        <w:t xml:space="preserve"> column can take one of three options selected from a drop-down list.  This field indicates whether the parameter tag is updated before each trial (“Write”</w:t>
+      </w:r>
+      <w:r>
+        <w:rPr>
+          <w:rFonts w:eastAsiaTheme="majorEastAsia"/>
+        </w:rPr>
+        <w:t xml:space="preserve">) </w:t>
+      </w:r>
+      <w:r>
+        <w:rPr>
+          <w:rFonts w:eastAsiaTheme="majorEastAsia"/>
+        </w:rPr>
+        <w:t xml:space="preserve">or the value is read by EPhys Control Panel after each trial (“Read”).  If both functions are </w:t>
+      </w:r>
+      <w:r>
+        <w:rPr>
+          <w:rFonts w:eastAsiaTheme="majorEastAsia"/>
+        </w:rPr>
+        <w:t>required, then the “Write/Read’ option should be selected.  While most parameters will simply be used to update the parameter tags on the RPvds circuit, the “Read” functionality is useful for dynamic scripts.</w:t>
+      </w:r>
+    </w:p>
+    <w:p>
+      <w:pPr>
+        <w:pStyle w:val="Heading3"/>
+      </w:pPr>
+      <w:bookmarkStart w:id="40" w:name="_Toc344906170"/>
+      <w:bookmarkStart w:id="41" w:name="_Toc344925647"/>
+      <w:r>
+        <w:t>Values column</w:t>
       </w:r>
       <w:bookmarkEnd w:id="40"/>
       <w:bookmarkEnd w:id="41"/>
-    </w:p>
-    <w:p>
-      <w:pPr>
-        <w:rPr>
-          <w:rFonts w:eastAsiaTheme="majorEastAsia"/>
-        </w:rPr>
-      </w:pPr>
-      <w:r>
-        <w:rPr>
-          <w:rFonts w:eastAsiaTheme="majorEastAsia"/>
-        </w:rPr>
-        <w:tab/>
-        <w:t xml:space="preserve">The </w:t>
-      </w:r>
-      <w:r>
-        <w:rPr>
-          <w:rFonts w:eastAsiaTheme="majorEastAsia"/>
-          <w:b/>
-        </w:rPr>
-        <w:t>Function</w:t>
-      </w:r>
-      <w:r>
-        <w:rPr>
-          <w:rFonts w:eastAsiaTheme="majorEastAsia"/>
-        </w:rPr>
-        <w:t xml:space="preserve"> column can take one of three options selected from a drop-down list.  This field indicates whether the parameter tag is updated before each trial (“Write”</w:t>
-      </w:r>
-      <w:r>
-        <w:rPr>
-          <w:rFonts w:eastAsiaTheme="majorEastAsia"/>
-        </w:rPr>
-        <w:t xml:space="preserve">) </w:t>
-      </w:r>
-      <w:r>
-        <w:rPr>
-          <w:rFonts w:eastAsiaTheme="majorEastAsia"/>
-        </w:rPr>
-        <w:t xml:space="preserve">or the value is read by EPhys Control Panel after each trial (“Read”).  If both functions are </w:t>
-      </w:r>
-      <w:r>
-        <w:rPr>
-          <w:rFonts w:eastAsiaTheme="majorEastAsia"/>
-        </w:rPr>
-        <w:t>required, then the “Write/Read’ option should be selected.  While most parameters will simply be used to update the parameter tags on the RPvds circuit, the “Read” functionality is useful for dynamic scripts.</w:t>
-      </w:r>
-    </w:p>
-    <w:p>
-      <w:pPr>
-        <w:pStyle w:val="Heading3"/>
-      </w:pPr>
-      <w:bookmarkStart w:id="42" w:name="_Toc344906170"/>
-      <w:bookmarkStart w:id="43" w:name="_Toc344925647"/>
-      <w:r>
-        <w:t>Values column</w:t>
-      </w:r>
-      <w:bookmarkEnd w:id="42"/>
-      <w:bookmarkEnd w:id="43"/>
     </w:p>
     <w:p>
       <w:pPr>
@@ -4337,7 +4337,7 @@
                                           <pic:cNvPicPr/>
                                         </pic:nvPicPr>
                                         <pic:blipFill rotWithShape="1">
-                                          <a:blip r:embed="rId18">
+                                          <a:blip r:embed="rId23">
                                             <a:extLst>
                                               <a:ext uri="{28A0092B-C50C-407E-A947-70E740481C1C}">
                                                 <a14:useLocalDpi xmlns:a14="http://schemas.microsoft.com/office/drawing/2010/main" val="0"/>
@@ -4375,7 +4375,7 @@
                             <w:pPr>
                               <w:pStyle w:val="Caption"/>
                             </w:pPr>
-                            <w:bookmarkStart w:id="44" w:name="_Ref344905145"/>
+                            <w:bookmarkStart w:id="42" w:name="_Ref344905145"/>
                             <w:r>
                               <w:t xml:space="preserve">Figure </w:t>
                             </w:r>
@@ -4394,7 +4394,7 @@
                             <w:r>
                               <w:fldChar w:fldCharType="end"/>
                             </w:r>
-                            <w:bookmarkEnd w:id="44"/>
+                            <w:bookmarkEnd w:id="42"/>
                             <w:r>
                               <w:t xml:space="preserve"> Example of a compiled protocol</w:t>
                             </w:r>
@@ -4442,7 +4442,7 @@
                                     <pic:cNvPicPr/>
                                   </pic:nvPicPr>
                                   <pic:blipFill rotWithShape="1">
-                                    <a:blip r:embed="rId18">
+                                    <a:blip r:embed="rId24">
                                       <a:extLst>
                                         <a:ext uri="{28A0092B-C50C-407E-A947-70E740481C1C}">
                                           <a14:useLocalDpi xmlns:a14="http://schemas.microsoft.com/office/drawing/2010/main" val="0"/>
@@ -4593,8 +4593,8 @@
       <w:pPr>
         <w:pStyle w:val="Heading3"/>
       </w:pPr>
-      <w:bookmarkStart w:id="46" w:name="_Toc344906171"/>
-      <w:bookmarkStart w:id="47" w:name="_Toc344925648"/>
+      <w:bookmarkStart w:id="43" w:name="_Toc344906171"/>
+      <w:bookmarkStart w:id="44" w:name="_Toc344925648"/>
       <w:r>
         <w:t xml:space="preserve">Buddy </w:t>
       </w:r>
@@ -4604,8 +4604,8 @@
       <w:r>
         <w:t>olumn</w:t>
       </w:r>
-      <w:bookmarkEnd w:id="46"/>
-      <w:bookmarkEnd w:id="47"/>
+      <w:bookmarkEnd w:id="43"/>
+      <w:bookmarkEnd w:id="44"/>
     </w:p>
     <w:p>
       <w:pPr>
@@ -4644,11 +4644,11 @@
       <w:pPr>
         <w:pStyle w:val="Heading3"/>
       </w:pPr>
-      <w:bookmarkStart w:id="48" w:name="_Toc344925649"/>
+      <w:bookmarkStart w:id="45" w:name="_Toc344925649"/>
       <w:r>
         <w:t>Rand column</w:t>
       </w:r>
-      <w:bookmarkEnd w:id="48"/>
+      <w:bookmarkEnd w:id="45"/>
     </w:p>
     <w:p>
       <w:pPr>
@@ -4734,11 +4734,11 @@
       <w:pPr>
         <w:pStyle w:val="Heading3"/>
       </w:pPr>
-      <w:bookmarkStart w:id="49" w:name="_Toc344925650"/>
+      <w:bookmarkStart w:id="46" w:name="_Toc344925650"/>
       <w:r>
         <w:t>WAV column</w:t>
       </w:r>
-      <w:bookmarkEnd w:id="49"/>
+      <w:bookmarkEnd w:id="46"/>
     </w:p>
     <w:p>
       <w:r>
@@ -4762,11 +4762,11 @@
       <w:pPr>
         <w:pStyle w:val="Heading3"/>
       </w:pPr>
-      <w:bookmarkStart w:id="50" w:name="_Toc344925651"/>
+      <w:bookmarkStart w:id="47" w:name="_Toc344925651"/>
       <w:r>
         <w:t>Calib. (calibration) column</w:t>
       </w:r>
-      <w:bookmarkEnd w:id="50"/>
+      <w:bookmarkEnd w:id="47"/>
     </w:p>
     <w:p>
       <w:r>
@@ -4836,12 +4836,12 @@
           <w:sz w:val="32"/>
         </w:rPr>
       </w:pPr>
-      <w:bookmarkStart w:id="51" w:name="_Toc344925652"/>
-      <w:bookmarkStart w:id="52" w:name="_Toc344906172"/>
+      <w:bookmarkStart w:id="48" w:name="_Toc344925652"/>
+      <w:bookmarkStart w:id="49" w:name="_Toc344906172"/>
       <w:r>
         <w:t>Protocol Design Options</w:t>
       </w:r>
-      <w:bookmarkEnd w:id="51"/>
+      <w:bookmarkEnd w:id="48"/>
     </w:p>
     <w:p>
       <w:r>
@@ -4921,7 +4921,7 @@
                                           <pic:cNvPicPr/>
                                         </pic:nvPicPr>
                                         <pic:blipFill>
-                                          <a:blip r:embed="rId19">
+                                          <a:blip r:embed="rId25">
                                             <a:extLst>
                                               <a:ext uri="{28A0092B-C50C-407E-A947-70E740481C1C}">
                                                 <a14:useLocalDpi xmlns:a14="http://schemas.microsoft.com/office/drawing/2010/main" val="0"/>
@@ -4952,7 +4952,7 @@
                             <w:pPr>
                               <w:pStyle w:val="Caption"/>
                             </w:pPr>
-                            <w:bookmarkStart w:id="53" w:name="_Ref344914464"/>
+                            <w:bookmarkStart w:id="50" w:name="_Ref344914464"/>
                             <w:r>
                               <w:t xml:space="preserve">Figure </w:t>
                             </w:r>
@@ -4971,7 +4971,7 @@
                             <w:r>
                               <w:fldChar w:fldCharType="end"/>
                             </w:r>
-                            <w:bookmarkEnd w:id="53"/>
+                            <w:bookmarkEnd w:id="50"/>
                             <w:r>
                               <w:t xml:space="preserve"> Protocol Design options</w:t>
                             </w:r>
@@ -5023,7 +5023,7 @@
                                     <pic:cNvPicPr/>
                                   </pic:nvPicPr>
                                   <pic:blipFill>
-                                    <a:blip r:embed="rId19">
+                                    <a:blip r:embed="rId26">
                                       <a:extLst>
                                         <a:ext uri="{28A0092B-C50C-407E-A947-70E740481C1C}">
                                           <a14:useLocalDpi xmlns:a14="http://schemas.microsoft.com/office/drawing/2010/main" val="0"/>
@@ -5260,7 +5260,7 @@
       <w:pPr>
         <w:pStyle w:val="Heading1"/>
       </w:pPr>
-      <w:bookmarkStart w:id="55" w:name="_Toc344925653"/>
+      <w:bookmarkStart w:id="51" w:name="_Toc344925653"/>
       <w:r>
         <w:t xml:space="preserve">EPhys </w:t>
       </w:r>
@@ -5280,13 +5280,13 @@
       <w:r>
         <w:t>)</w:t>
       </w:r>
+      <w:bookmarkEnd w:id="33"/>
+      <w:bookmarkEnd w:id="34"/>
       <w:bookmarkEnd w:id="35"/>
       <w:bookmarkEnd w:id="36"/>
       <w:bookmarkEnd w:id="37"/>
-      <w:bookmarkEnd w:id="38"/>
-      <w:bookmarkEnd w:id="39"/>
-      <w:bookmarkEnd w:id="52"/>
-      <w:bookmarkEnd w:id="55"/>
+      <w:bookmarkEnd w:id="49"/>
+      <w:bookmarkEnd w:id="51"/>
     </w:p>
     <w:p>
       <w:r>
@@ -5518,7 +5518,7 @@
                                           <pic:cNvPicPr/>
                                         </pic:nvPicPr>
                                         <pic:blipFill>
-                                          <a:blip r:embed="rId20">
+                                          <a:blip r:embed="rId27">
                                             <a:extLst>
                                               <a:ext uri="{28A0092B-C50C-407E-A947-70E740481C1C}">
                                                 <a14:useLocalDpi xmlns:a14="http://schemas.microsoft.com/office/drawing/2010/main" val="0"/>
@@ -5598,6 +5598,10 @@
           </mc:Choice>
           <mc:Fallback>
             <w:pict>
+              <v:shapetype id="_x0000_t202" coordsize="21600,21600" o:spt="202" path="m,l,21600r21600,l21600,xe">
+                <v:stroke joinstyle="miter"/>
+                <v:path gradientshapeok="t" o:connecttype="rect"/>
+              </v:shapetype>
               <v:shape id="Text Box 55" o:spid="_x0000_s1032" type="#_x0000_t202" style="position:absolute;left:0;text-align:left;margin-left:-7.3pt;margin-top:209.6pt;width:482.4pt;height:408.2pt;z-index:251665408;visibility:visible;mso-wrap-style:square;mso-width-percent:0;mso-height-percent:0;mso-wrap-distance-left:9pt;mso-wrap-distance-top:0;mso-wrap-distance-right:9pt;mso-wrap-distance-bottom:0;mso-position-horizontal:absolute;mso-position-horizontal-relative:margin;mso-position-vertical:absolute;mso-position-vertical-relative:margin;mso-width-percent:0;mso-height-percent:0;mso-width-relative:margin;mso-height-relative:margin;v-text-anchor:top" o:gfxdata="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" fillcolor="white [3201]" strokecolor="#c0504d [3205]" strokeweight="2pt">
                 <v:textbox>
                   <w:txbxContent>
@@ -5623,7 +5627,7 @@
                                     <pic:cNvPicPr/>
                                   </pic:nvPicPr>
                                   <pic:blipFill>
-                                    <a:blip r:embed="rId20">
+                                    <a:blip r:embed="rId27">
                                       <a:extLst>
                                         <a:ext uri="{28A0092B-C50C-407E-A947-70E740481C1C}">
                                           <a14:useLocalDpi xmlns:a14="http://schemas.microsoft.com/office/drawing/2010/main" val="0"/>
@@ -5705,16 +5709,30 @@
         <w:t xml:space="preserve"> to begin an experiment.</w:t>
       </w:r>
     </w:p>
+    <w:p/>
+    <w:p>
+      <w:bookmarkStart w:id="52" w:name="_GoBack"/>
+      <w:bookmarkEnd w:id="52"/>
+    </w:p>
+    <w:p>
+      <w:pPr>
+        <w:jc w:val="left"/>
+      </w:pPr>
+      <w:r>
+        <w:br w:type="page"/>
+      </w:r>
+    </w:p>
+    <w:p/>
     <w:p>
       <w:pPr>
         <w:pStyle w:val="Heading1"/>
       </w:pPr>
-      <w:bookmarkStart w:id="56" w:name="_Calibration_Utility_(CalibrationUti"/>
-      <w:bookmarkStart w:id="57" w:name="_Ref344894103"/>
-      <w:bookmarkStart w:id="58" w:name="_Ref344894128"/>
-      <w:bookmarkStart w:id="59" w:name="_Toc344906173"/>
-      <w:bookmarkStart w:id="60" w:name="_Toc344925654"/>
-      <w:bookmarkEnd w:id="56"/>
+      <w:bookmarkStart w:id="53" w:name="_Calibration_Utility_(CalibrationUti"/>
+      <w:bookmarkStart w:id="54" w:name="_Ref344894103"/>
+      <w:bookmarkStart w:id="55" w:name="_Ref344894128"/>
+      <w:bookmarkStart w:id="56" w:name="_Toc344906173"/>
+      <w:bookmarkStart w:id="57" w:name="_Toc344925654"/>
+      <w:bookmarkEnd w:id="53"/>
       <w:r>
         <w:t>Calibration Utility</w:t>
       </w:r>
@@ -5731,10 +5749,10 @@
       <w:r>
         <w:t>)</w:t>
       </w:r>
+      <w:bookmarkEnd w:id="54"/>
+      <w:bookmarkEnd w:id="55"/>
+      <w:bookmarkEnd w:id="56"/>
       <w:bookmarkEnd w:id="57"/>
-      <w:bookmarkEnd w:id="58"/>
-      <w:bookmarkEnd w:id="59"/>
-      <w:bookmarkEnd w:id="60"/>
     </w:p>
     <w:p/>
     <w:p/>
@@ -5742,8 +5760,8 @@
       <w:r>
         <w:drawing>
           <wp:inline distT="0" distB="0" distL="0" distR="0" wp14:anchorId="3F8A8632" wp14:editId="404AF91E">
-            <wp:extent cx="5943600" cy="3846195"/>
-            <wp:effectExtent l="0" t="0" r="0" b="1905"/>
+            <wp:extent cx="4788568" cy="2959767"/>
+            <wp:effectExtent l="0" t="0" r="0" b="0"/>
             <wp:docPr id="5" name="Picture 5"/>
             <wp:cNvGraphicFramePr>
               <a:graphicFrameLocks xmlns:a="http://schemas.openxmlformats.org/drawingml/2006/main" noChangeAspect="1"/>
@@ -5755,26 +5773,33 @@
                     <pic:cNvPr id="0" name="4741F38.tmp"/>
                     <pic:cNvPicPr/>
                   </pic:nvPicPr>
-                  <pic:blipFill>
-                    <a:blip r:embed="rId21">
+                  <pic:blipFill rotWithShape="1">
+                    <a:blip r:embed="rId28">
                       <a:extLst>
                         <a:ext uri="{28A0092B-C50C-407E-A947-70E740481C1C}">
                           <a14:useLocalDpi xmlns:a14="http://schemas.microsoft.com/office/drawing/2010/main" val="0"/>
                         </a:ext>
                       </a:extLst>
                     </a:blip>
-                    <a:stretch>
-                      <a:fillRect/>
-                    </a:stretch>
+                    <a:srcRect l="-1" r="60700" b="62462"/>
+                    <a:stretch/>
                   </pic:blipFill>
-                  <pic:spPr>
+                  <pic:spPr bwMode="auto">
                     <a:xfrm>
                       <a:off x="0" y="0"/>
-                      <a:ext cx="5943600" cy="3846195"/>
+                      <a:ext cx="4788570" cy="2959768"/>
                     </a:xfrm>
                     <a:prstGeom prst="rect">
                       <a:avLst/>
                     </a:prstGeom>
+                    <a:ln>
+                      <a:noFill/>
+                    </a:ln>
+                    <a:extLst>
+                      <a:ext uri="{53640926-AAD7-44D8-BBD7-CCE9431645EC}">
+                        <a14:shadowObscured xmlns:a14="http://schemas.microsoft.com/office/drawing/2010/main"/>
+                      </a:ext>
+                    </a:extLst>
                   </pic:spPr>
                 </pic:pic>
               </a:graphicData>
@@ -5792,8 +5817,8 @@
       <w:pPr>
         <w:pStyle w:val="Heading1"/>
       </w:pPr>
-      <w:bookmarkStart w:id="61" w:name="_Toc344906174"/>
-      <w:bookmarkStart w:id="62" w:name="_Toc344925655"/>
+      <w:bookmarkStart w:id="58" w:name="_Toc344906174"/>
+      <w:bookmarkStart w:id="59" w:name="_Toc344925655"/>
       <w:r>
         <w:t>Tank Registration</w:t>
       </w:r>
@@ -5811,8 +5836,8 @@
       <w:r>
         <w:t>)</w:t>
       </w:r>
-      <w:bookmarkEnd w:id="61"/>
-      <w:bookmarkEnd w:id="62"/>
+      <w:bookmarkEnd w:id="58"/>
+      <w:bookmarkEnd w:id="59"/>
     </w:p>
     <w:p>
       <w:r>
@@ -5832,7 +5857,7 @@
                     <pic:cNvPicPr/>
                   </pic:nvPicPr>
                   <pic:blipFill>
-                    <a:blip r:embed="rId22">
+                    <a:blip r:embed="rId29">
                       <a:extLst>
                         <a:ext uri="{28A0092B-C50C-407E-A947-70E740481C1C}">
                           <a14:useLocalDpi xmlns:a14="http://schemas.microsoft.com/office/drawing/2010/main" val="0"/>
@@ -5900,7 +5925,7 @@
                     <pic:cNvPicPr/>
                   </pic:nvPicPr>
                   <pic:blipFill>
-                    <a:blip r:embed="rId23">
+                    <a:blip r:embed="rId30">
                       <a:extLst>
                         <a:ext uri="{28A0092B-C50C-407E-A947-70E740481C1C}">
                           <a14:useLocalDpi xmlns:a14="http://schemas.microsoft.com/office/drawing/2010/main" val="0"/>
@@ -5931,16 +5956,14 @@
       <w:pPr>
         <w:jc w:val="left"/>
       </w:pPr>
-      <w:bookmarkStart w:id="63" w:name="_GoBack"/>
       <w:r>
         <w:br w:type="page"/>
       </w:r>
     </w:p>
-    <w:bookmarkEnd w:id="63"/>
     <w:p/>
     <w:p/>
     <w:sectPr>
-      <w:footerReference w:type="default" r:id="rId24"/>
+      <w:footerReference w:type="default" r:id="rId31"/>
       <w:pgSz w:w="12240" w:h="15840"/>
       <w:pgMar w:top="1440" w:right="1440" w:bottom="1440" w:left="1440" w:header="720" w:footer="720" w:gutter="0"/>
       <w:cols w:space="720"/>
@@ -9438,7 +9461,7 @@
 </file>
 
 <file path=customXml/itemProps1.xml><?xml version="1.0" encoding="utf-8"?>
-<ds:datastoreItem xmlns:ds="http://schemas.openxmlformats.org/officeDocument/2006/customXml" ds:itemID="{B9E4D9C7-FCE6-4AA9-8FCD-FEC985CE95D3}">
+<ds:datastoreItem xmlns:ds="http://schemas.openxmlformats.org/officeDocument/2006/customXml" ds:itemID="{E5974C38-A64A-496E-B885-C414034A9F6A}">
   <ds:schemaRefs>
     <ds:schemaRef ds:uri="http://schemas.openxmlformats.org/officeDocument/2006/bibliography"/>
   </ds:schemaRefs>

</xml_diff>

<commit_message>
Updates to the EPhys_Manual.docx and fixed locating calibration files in ProtocolDesign.m.
</commit_message>
<xml_diff>
--- a/EPhys_Manual.docx
+++ b/EPhys_Manual.docx
@@ -80,7 +80,7 @@
         <w:pStyle w:val="Heading1"/>
       </w:pPr>
       <w:bookmarkStart w:id="0" w:name="_Toc344906157"/>
-      <w:bookmarkStart w:id="1" w:name="_Toc344925634"/>
+      <w:bookmarkStart w:id="1" w:name="_Toc346188176"/>
       <w:r>
         <w:lastRenderedPageBreak/>
         <w:t>Table of Contents</w:t>
@@ -123,7 +123,7 @@
         </w:rPr>
         <w:fldChar w:fldCharType="separate"/>
       </w:r>
-      <w:hyperlink w:anchor="_Toc344925634" w:history="1">
+      <w:hyperlink w:anchor="_Toc346188176" w:history="1">
         <w:r>
           <w:rPr>
             <w:rStyle w:val="Hyperlink"/>
@@ -146,7 +146,7 @@
           <w:rPr>
             <w:webHidden/>
           </w:rPr>
-          <w:instrText xml:space="preserve"> PAGEREF _Toc344925634 \h </w:instrText>
+          <w:instrText xml:space="preserve"> PAGEREF _Toc346188176 \h </w:instrText>
         </w:r>
         <w:r>
           <w:rPr>
@@ -183,7 +183,7 @@
           <w:sz w:val="22"/>
         </w:rPr>
       </w:pPr>
-      <w:hyperlink w:anchor="_Toc344925635" w:history="1">
+      <w:hyperlink w:anchor="_Toc346188177" w:history="1">
         <w:r>
           <w:rPr>
             <w:rStyle w:val="Hyperlink"/>
@@ -206,7 +206,7 @@
           <w:rPr>
             <w:webHidden/>
           </w:rPr>
-          <w:instrText xml:space="preserve"> PAGEREF _Toc344925635 \h </w:instrText>
+          <w:instrText xml:space="preserve"> PAGEREF _Toc346188177 \h </w:instrText>
         </w:r>
         <w:r>
           <w:rPr>
@@ -243,7 +243,7 @@
           <w:sz w:val="22"/>
         </w:rPr>
       </w:pPr>
-      <w:hyperlink w:anchor="_Toc344925636" w:history="1">
+      <w:hyperlink w:anchor="_Toc346188178" w:history="1">
         <w:r>
           <w:rPr>
             <w:rStyle w:val="Hyperlink"/>
@@ -266,7 +266,7 @@
           <w:rPr>
             <w:webHidden/>
           </w:rPr>
-          <w:instrText xml:space="preserve"> PAGEREF _Toc344925636 \h </w:instrText>
+          <w:instrText xml:space="preserve"> PAGEREF _Toc346188178 \h </w:instrText>
         </w:r>
         <w:r>
           <w:rPr>
@@ -305,7 +305,7 @@
           <w:iCs w:val="0"/>
         </w:rPr>
       </w:pPr>
-      <w:hyperlink w:anchor="_Toc344925637" w:history="1">
+      <w:hyperlink w:anchor="_Toc346188179" w:history="1">
         <w:r>
           <w:rPr>
             <w:rStyle w:val="Hyperlink"/>
@@ -328,7 +328,7 @@
           <w:rPr>
             <w:webHidden/>
           </w:rPr>
-          <w:instrText xml:space="preserve"> PAGEREF _Toc344925637 \h </w:instrText>
+          <w:instrText xml:space="preserve"> PAGEREF _Toc346188179 \h </w:instrText>
         </w:r>
         <w:r>
           <w:rPr>
@@ -367,7 +367,7 @@
           <w:iCs w:val="0"/>
         </w:rPr>
       </w:pPr>
-      <w:hyperlink w:anchor="_Toc344925638" w:history="1">
+      <w:hyperlink w:anchor="_Toc346188180" w:history="1">
         <w:r>
           <w:rPr>
             <w:rStyle w:val="Hyperlink"/>
@@ -390,7 +390,7 @@
           <w:rPr>
             <w:webHidden/>
           </w:rPr>
-          <w:instrText xml:space="preserve"> PAGEREF _Toc344925638 \h </w:instrText>
+          <w:instrText xml:space="preserve"> PAGEREF _Toc346188180 \h </w:instrText>
         </w:r>
         <w:r>
           <w:rPr>
@@ -429,7 +429,7 @@
           <w:iCs w:val="0"/>
         </w:rPr>
       </w:pPr>
-      <w:hyperlink w:anchor="_Toc344925639" w:history="1">
+      <w:hyperlink w:anchor="_Toc346188181" w:history="1">
         <w:r>
           <w:rPr>
             <w:rStyle w:val="Hyperlink"/>
@@ -452,7 +452,7 @@
           <w:rPr>
             <w:webHidden/>
           </w:rPr>
-          <w:instrText xml:space="preserve"> PAGEREF _Toc344925639 \h </w:instrText>
+          <w:instrText xml:space="preserve"> PAGEREF _Toc346188181 \h </w:instrText>
         </w:r>
         <w:r>
           <w:rPr>
@@ -489,7 +489,7 @@
           <w:sz w:val="22"/>
         </w:rPr>
       </w:pPr>
-      <w:hyperlink w:anchor="_Toc344925640" w:history="1">
+      <w:hyperlink w:anchor="_Toc346188182" w:history="1">
         <w:r>
           <w:rPr>
             <w:rStyle w:val="Hyperlink"/>
@@ -512,7 +512,7 @@
           <w:rPr>
             <w:webHidden/>
           </w:rPr>
-          <w:instrText xml:space="preserve"> PAGEREF _Toc344925640 \h </w:instrText>
+          <w:instrText xml:space="preserve"> PAGEREF _Toc346188182 \h </w:instrText>
         </w:r>
         <w:r>
           <w:rPr>
@@ -551,7 +551,7 @@
           <w:iCs w:val="0"/>
         </w:rPr>
       </w:pPr>
-      <w:hyperlink w:anchor="_Toc344925641" w:history="1">
+      <w:hyperlink w:anchor="_Toc346188183" w:history="1">
         <w:r>
           <w:rPr>
             <w:rStyle w:val="Hyperlink"/>
@@ -574,7 +574,67 @@
           <w:rPr>
             <w:webHidden/>
           </w:rPr>
-          <w:instrText xml:space="preserve"> PAGEREF _Toc344925641 \h </w:instrText>
+          <w:instrText xml:space="preserve"> PAGEREF _Toc346188183 \h </w:instrText>
+        </w:r>
+        <w:r>
+          <w:rPr>
+            <w:webHidden/>
+          </w:rPr>
+        </w:r>
+        <w:r>
+          <w:rPr>
+            <w:webHidden/>
+          </w:rPr>
+          <w:fldChar w:fldCharType="separate"/>
+        </w:r>
+        <w:r>
+          <w:rPr>
+            <w:webHidden/>
+          </w:rPr>
+          <w:t>6</w:t>
+        </w:r>
+        <w:r>
+          <w:rPr>
+            <w:webHidden/>
+          </w:rPr>
+          <w:fldChar w:fldCharType="end"/>
+        </w:r>
+      </w:hyperlink>
+    </w:p>
+    <w:p>
+      <w:pPr>
+        <w:pStyle w:val="TOC3"/>
+        <w:tabs>
+          <w:tab w:val="right" w:leader="dot" w:pos="9350"/>
+        </w:tabs>
+        <w:rPr>
+          <w:iCs w:val="0"/>
+        </w:rPr>
+      </w:pPr>
+      <w:hyperlink w:anchor="_Toc346188184" w:history="1">
+        <w:r>
+          <w:rPr>
+            <w:rStyle w:val="Hyperlink"/>
+          </w:rPr>
+          <w:t>RPvds Requirements</w:t>
+        </w:r>
+        <w:r>
+          <w:rPr>
+            <w:webHidden/>
+          </w:rPr>
+          <w:tab/>
+        </w:r>
+        <w:r>
+          <w:rPr>
+            <w:webHidden/>
+          </w:rPr>
+          <w:fldChar w:fldCharType="begin"/>
+        </w:r>
+        <w:r>
+          <w:rPr>
+            <w:webHidden/>
+          </w:rPr>
+          <w:instrText xml:space="preserve"> PAGEREF _Toc346188184 \h </w:instrText>
         </w:r>
         <w:r>
           <w:rPr>
@@ -611,12 +671,20 @@
           <w:sz w:val="22"/>
         </w:rPr>
       </w:pPr>
-      <w:hyperlink w:anchor="_Toc344925642" w:history="1">
+      <w:hyperlink w:anchor="_Toc346188185" w:history="1">
         <w:r>
           <w:rPr>
             <w:rStyle w:val="Hyperlink"/>
           </w:rPr>
-          <w:t>Protocol Design Utility (</w:t>
+          <w:t>Protocol Design Utility</w:t>
+        </w:r>
+        <w:bookmarkStart w:id="3" w:name="_GoBack"/>
+        <w:bookmarkEnd w:id="3"/>
+        <w:r>
+          <w:rPr>
+            <w:rStyle w:val="Hyperlink"/>
+          </w:rPr>
+          <w:t xml:space="preserve"> (</w:t>
         </w:r>
         <w:r>
           <w:rPr>
@@ -646,7 +714,7 @@
           <w:rPr>
             <w:webHidden/>
           </w:rPr>
-          <w:instrText xml:space="preserve"> PAGEREF _Toc344925642 \h </w:instrText>
+          <w:instrText xml:space="preserve"> PAGEREF _Toc346188185 \h </w:instrText>
         </w:r>
         <w:r>
           <w:rPr>
@@ -663,7 +731,7 @@
           <w:rPr>
             <w:webHidden/>
           </w:rPr>
-          <w:t>7</w:t>
+          <w:t>8</w:t>
         </w:r>
         <w:r>
           <w:rPr>
@@ -685,7 +753,7 @@
           <w:iCs w:val="0"/>
         </w:rPr>
       </w:pPr>
-      <w:hyperlink w:anchor="_Toc344925643" w:history="1">
+      <w:hyperlink w:anchor="_Toc346188186" w:history="1">
         <w:r>
           <w:rPr>
             <w:rStyle w:val="Hyperlink"/>
@@ -708,7 +776,7 @@
           <w:rPr>
             <w:webHidden/>
           </w:rPr>
-          <w:instrText xml:space="preserve"> PAGEREF _Toc344925643 \h </w:instrText>
+          <w:instrText xml:space="preserve"> PAGEREF _Toc346188186 \h </w:instrText>
         </w:r>
         <w:r>
           <w:rPr>
@@ -725,7 +793,7 @@
           <w:rPr>
             <w:webHidden/>
           </w:rPr>
-          <w:t>7</w:t>
+          <w:t>8</w:t>
         </w:r>
         <w:r>
           <w:rPr>
@@ -745,7 +813,7 @@
           <w:iCs w:val="0"/>
         </w:rPr>
       </w:pPr>
-      <w:hyperlink w:anchor="_Toc344925644" w:history="1">
+      <w:hyperlink w:anchor="_Toc346188187" w:history="1">
         <w:r>
           <w:rPr>
             <w:rStyle w:val="Hyperlink"/>
@@ -768,7 +836,7 @@
           <w:rPr>
             <w:webHidden/>
           </w:rPr>
-          <w:instrText xml:space="preserve"> PAGEREF _Toc344925644 \h </w:instrText>
+          <w:instrText xml:space="preserve"> PAGEREF _Toc346188187 \h </w:instrText>
         </w:r>
         <w:r>
           <w:rPr>
@@ -785,7 +853,7 @@
           <w:rPr>
             <w:webHidden/>
           </w:rPr>
-          <w:t>7</w:t>
+          <w:t>8</w:t>
         </w:r>
         <w:r>
           <w:rPr>
@@ -805,7 +873,7 @@
           <w:iCs w:val="0"/>
         </w:rPr>
       </w:pPr>
-      <w:hyperlink w:anchor="_Toc344925645" w:history="1">
+      <w:hyperlink w:anchor="_Toc346188188" w:history="1">
         <w:r>
           <w:rPr>
             <w:rStyle w:val="Hyperlink"/>
@@ -828,7 +896,7 @@
           <w:rPr>
             <w:webHidden/>
           </w:rPr>
-          <w:instrText xml:space="preserve"> PAGEREF _Toc344925645 \h </w:instrText>
+          <w:instrText xml:space="preserve"> PAGEREF _Toc346188188 \h </w:instrText>
         </w:r>
         <w:r>
           <w:rPr>
@@ -845,7 +913,7 @@
           <w:rPr>
             <w:webHidden/>
           </w:rPr>
-          <w:t>7</w:t>
+          <w:t>8</w:t>
         </w:r>
         <w:r>
           <w:rPr>
@@ -865,7 +933,7 @@
           <w:iCs w:val="0"/>
         </w:rPr>
       </w:pPr>
-      <w:hyperlink w:anchor="_Toc344925646" w:history="1">
+      <w:hyperlink w:anchor="_Toc346188189" w:history="1">
         <w:r>
           <w:rPr>
             <w:rStyle w:val="Hyperlink"/>
@@ -888,7 +956,7 @@
           <w:rPr>
             <w:webHidden/>
           </w:rPr>
-          <w:instrText xml:space="preserve"> PAGEREF _Toc344925646 \h </w:instrText>
+          <w:instrText xml:space="preserve"> PAGEREF _Toc346188189 \h </w:instrText>
         </w:r>
         <w:r>
           <w:rPr>
@@ -905,7 +973,7 @@
           <w:rPr>
             <w:webHidden/>
           </w:rPr>
-          <w:t>8</w:t>
+          <w:t>9</w:t>
         </w:r>
         <w:r>
           <w:rPr>
@@ -925,7 +993,7 @@
           <w:iCs w:val="0"/>
         </w:rPr>
       </w:pPr>
-      <w:hyperlink w:anchor="_Toc344925647" w:history="1">
+      <w:hyperlink w:anchor="_Toc346188190" w:history="1">
         <w:r>
           <w:rPr>
             <w:rStyle w:val="Hyperlink"/>
@@ -948,7 +1016,7 @@
           <w:rPr>
             <w:webHidden/>
           </w:rPr>
-          <w:instrText xml:space="preserve"> PAGEREF _Toc344925647 \h </w:instrText>
+          <w:instrText xml:space="preserve"> PAGEREF _Toc346188190 \h </w:instrText>
         </w:r>
         <w:r>
           <w:rPr>
@@ -965,7 +1033,7 @@
           <w:rPr>
             <w:webHidden/>
           </w:rPr>
-          <w:t>8</w:t>
+          <w:t>9</w:t>
         </w:r>
         <w:r>
           <w:rPr>
@@ -985,7 +1053,7 @@
           <w:iCs w:val="0"/>
         </w:rPr>
       </w:pPr>
-      <w:hyperlink w:anchor="_Toc344925648" w:history="1">
+      <w:hyperlink w:anchor="_Toc346188191" w:history="1">
         <w:r>
           <w:rPr>
             <w:rStyle w:val="Hyperlink"/>
@@ -1008,7 +1076,7 @@
           <w:rPr>
             <w:webHidden/>
           </w:rPr>
-          <w:instrText xml:space="preserve"> PAGEREF _Toc344925648 \h </w:instrText>
+          <w:instrText xml:space="preserve"> PAGEREF _Toc346188191 \h </w:instrText>
         </w:r>
         <w:r>
           <w:rPr>
@@ -1025,7 +1093,7 @@
           <w:rPr>
             <w:webHidden/>
           </w:rPr>
-          <w:t>9</w:t>
+          <w:t>10</w:t>
         </w:r>
         <w:r>
           <w:rPr>
@@ -1045,7 +1113,7 @@
           <w:iCs w:val="0"/>
         </w:rPr>
       </w:pPr>
-      <w:hyperlink w:anchor="_Toc344925649" w:history="1">
+      <w:hyperlink w:anchor="_Toc346188192" w:history="1">
         <w:r>
           <w:rPr>
             <w:rStyle w:val="Hyperlink"/>
@@ -1068,7 +1136,7 @@
           <w:rPr>
             <w:webHidden/>
           </w:rPr>
-          <w:instrText xml:space="preserve"> PAGEREF _Toc344925649 \h </w:instrText>
+          <w:instrText xml:space="preserve"> PAGEREF _Toc346188192 \h </w:instrText>
         </w:r>
         <w:r>
           <w:rPr>
@@ -1085,7 +1153,7 @@
           <w:rPr>
             <w:webHidden/>
           </w:rPr>
-          <w:t>9</w:t>
+          <w:t>10</w:t>
         </w:r>
         <w:r>
           <w:rPr>
@@ -1105,7 +1173,7 @@
           <w:iCs w:val="0"/>
         </w:rPr>
       </w:pPr>
-      <w:hyperlink w:anchor="_Toc344925650" w:history="1">
+      <w:hyperlink w:anchor="_Toc346188193" w:history="1">
         <w:r>
           <w:rPr>
             <w:rStyle w:val="Hyperlink"/>
@@ -1128,7 +1196,7 @@
           <w:rPr>
             <w:webHidden/>
           </w:rPr>
-          <w:instrText xml:space="preserve"> PAGEREF _Toc344925650 \h </w:instrText>
+          <w:instrText xml:space="preserve"> PAGEREF _Toc346188193 \h </w:instrText>
         </w:r>
         <w:r>
           <w:rPr>
@@ -1145,7 +1213,7 @@
           <w:rPr>
             <w:webHidden/>
           </w:rPr>
-          <w:t>9</w:t>
+          <w:t>10</w:t>
         </w:r>
         <w:r>
           <w:rPr>
@@ -1165,7 +1233,7 @@
           <w:iCs w:val="0"/>
         </w:rPr>
       </w:pPr>
-      <w:hyperlink w:anchor="_Toc344925651" w:history="1">
+      <w:hyperlink w:anchor="_Toc346188194" w:history="1">
         <w:r>
           <w:rPr>
             <w:rStyle w:val="Hyperlink"/>
@@ -1188,7 +1256,7 @@
           <w:rPr>
             <w:webHidden/>
           </w:rPr>
-          <w:instrText xml:space="preserve"> PAGEREF _Toc344925651 \h </w:instrText>
+          <w:instrText xml:space="preserve"> PAGEREF _Toc346188194 \h </w:instrText>
         </w:r>
         <w:r>
           <w:rPr>
@@ -1205,7 +1273,7 @@
           <w:rPr>
             <w:webHidden/>
           </w:rPr>
-          <w:t>9</w:t>
+          <w:t>11</w:t>
         </w:r>
         <w:r>
           <w:rPr>
@@ -1227,7 +1295,7 @@
           <w:iCs w:val="0"/>
         </w:rPr>
       </w:pPr>
-      <w:hyperlink w:anchor="_Toc344925652" w:history="1">
+      <w:hyperlink w:anchor="_Toc346188195" w:history="1">
         <w:r>
           <w:rPr>
             <w:rStyle w:val="Hyperlink"/>
@@ -1250,7 +1318,7 @@
           <w:rPr>
             <w:webHidden/>
           </w:rPr>
-          <w:instrText xml:space="preserve"> PAGEREF _Toc344925652 \h </w:instrText>
+          <w:instrText xml:space="preserve"> PAGEREF _Toc346188195 \h </w:instrText>
         </w:r>
         <w:r>
           <w:rPr>
@@ -1267,7 +1335,7 @@
           <w:rPr>
             <w:webHidden/>
           </w:rPr>
-          <w:t>10</w:t>
+          <w:t>11</w:t>
         </w:r>
         <w:r>
           <w:rPr>
@@ -1287,7 +1355,7 @@
           <w:sz w:val="22"/>
         </w:rPr>
       </w:pPr>
-      <w:hyperlink w:anchor="_Toc344925653" w:history="1">
+      <w:hyperlink w:anchor="_Toc346188196" w:history="1">
         <w:r>
           <w:rPr>
             <w:rStyle w:val="Hyperlink"/>
@@ -1322,7 +1390,7 @@
           <w:rPr>
             <w:webHidden/>
           </w:rPr>
-          <w:instrText xml:space="preserve"> PAGEREF _Toc344925653 \h </w:instrText>
+          <w:instrText xml:space="preserve"> PAGEREF _Toc346188196 \h </w:instrText>
         </w:r>
         <w:r>
           <w:rPr>
@@ -1339,7 +1407,7 @@
           <w:rPr>
             <w:webHidden/>
           </w:rPr>
-          <w:t>11</w:t>
+          <w:t>13</w:t>
         </w:r>
         <w:r>
           <w:rPr>
@@ -1359,7 +1427,7 @@
           <w:sz w:val="22"/>
         </w:rPr>
       </w:pPr>
-      <w:hyperlink w:anchor="_Toc344925654" w:history="1">
+      <w:hyperlink w:anchor="_Toc346188197" w:history="1">
         <w:r>
           <w:rPr>
             <w:rStyle w:val="Hyperlink"/>
@@ -1394,7 +1462,7 @@
           <w:rPr>
             <w:webHidden/>
           </w:rPr>
-          <w:instrText xml:space="preserve"> PAGEREF _Toc344925654 \h </w:instrText>
+          <w:instrText xml:space="preserve"> PAGEREF _Toc346188197 \h </w:instrText>
         </w:r>
         <w:r>
           <w:rPr>
@@ -1411,7 +1479,7 @@
           <w:rPr>
             <w:webHidden/>
           </w:rPr>
-          <w:t>12</w:t>
+          <w:t>15</w:t>
         </w:r>
         <w:r>
           <w:rPr>
@@ -1431,7 +1499,7 @@
           <w:sz w:val="22"/>
         </w:rPr>
       </w:pPr>
-      <w:hyperlink w:anchor="_Toc344925655" w:history="1">
+      <w:hyperlink w:anchor="_Toc346188198" w:history="1">
         <w:r>
           <w:rPr>
             <w:rStyle w:val="Hyperlink"/>
@@ -1466,7 +1534,7 @@
           <w:rPr>
             <w:webHidden/>
           </w:rPr>
-          <w:instrText xml:space="preserve"> PAGEREF _Toc344925655 \h </w:instrText>
+          <w:instrText xml:space="preserve"> PAGEREF _Toc346188198 \h </w:instrText>
         </w:r>
         <w:r>
           <w:rPr>
@@ -1483,7 +1551,79 @@
           <w:rPr>
             <w:webHidden/>
           </w:rPr>
-          <w:t>13</w:t>
+          <w:t>16</w:t>
+        </w:r>
+        <w:r>
+          <w:rPr>
+            <w:webHidden/>
+          </w:rPr>
+          <w:fldChar w:fldCharType="end"/>
+        </w:r>
+      </w:hyperlink>
+    </w:p>
+    <w:p>
+      <w:pPr>
+        <w:pStyle w:val="TOC1"/>
+        <w:rPr>
+          <w:b w:val="0"/>
+          <w:bCs w:val="0"/>
+          <w:iCs w:val="0"/>
+          <w:sz w:val="22"/>
+        </w:rPr>
+      </w:pPr>
+      <w:hyperlink w:anchor="_Toc346188199" w:history="1">
+        <w:r>
+          <w:rPr>
+            <w:rStyle w:val="Hyperlink"/>
+          </w:rPr>
+          <w:t>Database Browser (</w:t>
+        </w:r>
+        <w:r>
+          <w:rPr>
+            <w:rStyle w:val="InlineCODEChar"/>
+          </w:rPr>
+          <w:t>DB_Browser</w:t>
+        </w:r>
+        <w:r>
+          <w:rPr>
+            <w:rStyle w:val="Hyperlink"/>
+          </w:rPr>
+          <w:t>)</w:t>
+        </w:r>
+        <w:r>
+          <w:rPr>
+            <w:webHidden/>
+          </w:rPr>
+          <w:tab/>
+        </w:r>
+        <w:r>
+          <w:rPr>
+            <w:webHidden/>
+          </w:rPr>
+          <w:fldChar w:fldCharType="begin"/>
+        </w:r>
+        <w:r>
+          <w:rPr>
+            <w:webHidden/>
+          </w:rPr>
+          <w:instrText xml:space="preserve"> PAGEREF _Toc346188199 \h </w:instrText>
+        </w:r>
+        <w:r>
+          <w:rPr>
+            <w:webHidden/>
+          </w:rPr>
+        </w:r>
+        <w:r>
+          <w:rPr>
+            <w:webHidden/>
+          </w:rPr>
+          <w:fldChar w:fldCharType="separate"/>
+        </w:r>
+        <w:r>
+          <w:rPr>
+            <w:webHidden/>
+          </w:rPr>
+          <w:t>17</w:t>
         </w:r>
         <w:r>
           <w:rPr>
@@ -1518,12 +1658,12 @@
       <w:pPr>
         <w:pStyle w:val="Heading1"/>
       </w:pPr>
-      <w:bookmarkStart w:id="3" w:name="_Toc344925635"/>
+      <w:bookmarkStart w:id="4" w:name="_Toc346188177"/>
       <w:r>
         <w:t>Introduction</w:t>
       </w:r>
       <w:bookmarkEnd w:id="2"/>
-      <w:bookmarkEnd w:id="3"/>
+      <w:bookmarkEnd w:id="4"/>
     </w:p>
     <w:p>
       <w:r>
@@ -1726,17 +1866,11 @@
         <w:t>automates calibration of acoustic sources and creates standardized calibration files which can be used to normalize sound levels of parameters (such as stimulus frequencies).</w:t>
       </w:r>
     </w:p>
-    <w:p/>
-    <w:p/>
-    <w:p>
-      <w:pPr>
-        <w:rPr>
-          <w:rFonts w:asciiTheme="majorHAnsi" w:eastAsiaTheme="majorEastAsia" w:hAnsiTheme="majorHAnsi" w:cstheme="majorBidi"/>
-          <w:color w:val="622423" w:themeColor="accent2" w:themeShade="7F"/>
-          <w:sz w:val="32"/>
-          <w:szCs w:val="22"/>
-        </w:rPr>
-      </w:pPr>
+    <w:p>
+      <w:r>
+        <w:tab/>
+        <w:t>Finally, the use ofo high-channel electrode arrays has dramatically increased the size and complexity of electrophysiological datasets.  Efficiently maintining, managing, and accessing these very large datasets is greatly facilitated by the use of a common database structure.  To address this, the EPhys toolbox includes GUIs which can be used to upload acquired data and stimulus parameters to an SQL server as well as GUIs to navigate, access, and visualize stimulus-evoked responses.</w:t>
+      </w:r>
       <w:r>
         <w:br w:type="page"/>
       </w:r>
@@ -1745,28 +1879,28 @@
       <w:pPr>
         <w:pStyle w:val="Heading1"/>
       </w:pPr>
-      <w:bookmarkStart w:id="4" w:name="_Toc344906159"/>
-      <w:bookmarkStart w:id="5" w:name="_Toc344925636"/>
+      <w:bookmarkStart w:id="5" w:name="_Toc344906159"/>
+      <w:bookmarkStart w:id="6" w:name="_Toc346188178"/>
       <w:r>
         <w:t xml:space="preserve">Hardware Recommendations, </w:t>
       </w:r>
       <w:r>
         <w:t>Software Requirements &amp; Installation</w:t>
       </w:r>
-      <w:bookmarkEnd w:id="4"/>
       <w:bookmarkEnd w:id="5"/>
+      <w:bookmarkEnd w:id="6"/>
     </w:p>
     <w:p>
       <w:pPr>
         <w:pStyle w:val="Heading2"/>
       </w:pPr>
-      <w:bookmarkStart w:id="6" w:name="_Toc344906160"/>
-      <w:bookmarkStart w:id="7" w:name="_Toc344925637"/>
+      <w:bookmarkStart w:id="7" w:name="_Toc344906160"/>
+      <w:bookmarkStart w:id="8" w:name="_Toc346188179"/>
       <w:r>
         <w:t>Hardware recommendations</w:t>
       </w:r>
-      <w:bookmarkEnd w:id="6"/>
       <w:bookmarkEnd w:id="7"/>
+      <w:bookmarkEnd w:id="8"/>
     </w:p>
     <w:p>
       <w:r>
@@ -1781,13 +1915,13 @@
       <w:pPr>
         <w:pStyle w:val="Heading2"/>
       </w:pPr>
-      <w:bookmarkStart w:id="8" w:name="_Toc344906161"/>
-      <w:bookmarkStart w:id="9" w:name="_Toc344925638"/>
+      <w:bookmarkStart w:id="9" w:name="_Toc344906161"/>
+      <w:bookmarkStart w:id="10" w:name="_Toc346188180"/>
       <w:r>
         <w:t>Required software</w:t>
       </w:r>
-      <w:bookmarkEnd w:id="8"/>
       <w:bookmarkEnd w:id="9"/>
+      <w:bookmarkEnd w:id="10"/>
     </w:p>
     <w:p>
       <w:r>
@@ -1816,7 +1950,31 @@
     <w:p>
       <w:r>
         <w:tab/>
-        <w:t xml:space="preserve">If installing Matlab for the first time, I find it best practice to install to a directory such as “C:\MATLAB\R2012b” and not to the default “Program Files” directory.  Installing into the default “Program Files” directory may cause problems with permissions on Windows Vista and later. </w:t>
+        <w:t xml:space="preserve">If installing Matlab for the first time, </w:t>
+      </w:r>
+      <w:r>
+        <w:t xml:space="preserve">it is recommended </w:t>
+      </w:r>
+      <w:r>
+        <w:t xml:space="preserve">to </w:t>
+      </w:r>
+      <w:r>
+        <w:t xml:space="preserve">Matlab </w:t>
+      </w:r>
+      <w:r>
+        <w:t xml:space="preserve">install to a directory such as “C:\MATLAB\R2012b” </w:t>
+      </w:r>
+      <w:r>
+        <w:t xml:space="preserve">(or whatever the current version) </w:t>
+      </w:r>
+      <w:r>
+        <w:t xml:space="preserve">and not to the default “Program Files” directory.  Installing into the default “Program Files” directory may cause problems with permissions </w:t>
+      </w:r>
+      <w:r>
+        <w:t xml:space="preserve">when updating with TortoiseSVN </w:t>
+      </w:r>
+      <w:r>
+        <w:t xml:space="preserve">on Windows Vista and later. </w:t>
       </w:r>
     </w:p>
     <w:p>
@@ -1831,13 +1989,12 @@
         <w:t>.</w:t>
       </w:r>
     </w:p>
-    <w:p/>
     <w:p>
       <w:pPr>
         <w:pStyle w:val="Heading2"/>
       </w:pPr>
-      <w:bookmarkStart w:id="10" w:name="_Toc344906162"/>
-      <w:bookmarkStart w:id="11" w:name="_Toc344925639"/>
+      <w:bookmarkStart w:id="11" w:name="_Toc344906162"/>
+      <w:bookmarkStart w:id="12" w:name="_Toc346188181"/>
       <w:r>
         <w:t xml:space="preserve">Obtaining </w:t>
       </w:r>
@@ -1850,8 +2007,8 @@
       <w:r>
         <w:t>SVN</w:t>
       </w:r>
-      <w:bookmarkEnd w:id="10"/>
       <w:bookmarkEnd w:id="11"/>
+      <w:bookmarkEnd w:id="12"/>
     </w:p>
     <w:p>
       <w:r>
@@ -2024,21 +2181,6 @@
         </w:numPr>
       </w:pPr>
       <w:r>
-        <w:t>A new dialog will appear.  E</w:t>
-      </w:r>
-      <w:r>
-        <w:t>nter the username and password (contact Dan if you don’t have this information</w:t>
-      </w:r>
-    </w:p>
-    <w:p>
-      <w:pPr>
-        <w:pStyle w:val="ListParagraph"/>
-        <w:numPr>
-          <w:ilvl w:val="0"/>
-          <w:numId w:val="1"/>
-        </w:numPr>
-      </w:pPr>
-      <w:r>
         <w:t>A dialog should appear as the EPhys software is downloaded.</w:t>
       </w:r>
     </w:p>
@@ -2080,6 +2222,12 @@
       <w:r>
         <w:t>.</w:t>
       </w:r>
+      <w:r>
+        <w:t xml:space="preserve">  This requires a Google</w:t>
+      </w:r>
+      <w:r>
+        <w:t xml:space="preserve"> account.</w:t>
+      </w:r>
     </w:p>
     <w:p>
       <w:r>
@@ -2090,13 +2238,13 @@
       <w:pPr>
         <w:pStyle w:val="Heading1"/>
       </w:pPr>
-      <w:bookmarkStart w:id="12" w:name="_Toc344906163"/>
-      <w:bookmarkStart w:id="13" w:name="_Toc344925640"/>
+      <w:bookmarkStart w:id="13" w:name="_Toc344906163"/>
+      <w:bookmarkStart w:id="14" w:name="_Toc346188182"/>
       <w:r>
         <w:t>EPhys Toolbox Overview</w:t>
       </w:r>
-      <w:bookmarkEnd w:id="12"/>
       <w:bookmarkEnd w:id="13"/>
+      <w:bookmarkEnd w:id="14"/>
     </w:p>
     <w:p>
       <w:r>
@@ -2123,18 +2271,18 @@
       <w:pPr>
         <w:pStyle w:val="Heading2"/>
       </w:pPr>
-      <w:bookmarkStart w:id="14" w:name="_Creating_a_New"/>
-      <w:bookmarkStart w:id="15" w:name="_Ref344893763"/>
-      <w:bookmarkStart w:id="16" w:name="_Toc344906164"/>
-      <w:bookmarkStart w:id="17" w:name="_Toc344925641"/>
+      <w:bookmarkStart w:id="15" w:name="_Creating_a_New"/>
+      <w:bookmarkStart w:id="16" w:name="_Ref344893763"/>
+      <w:bookmarkStart w:id="17" w:name="_Toc344906164"/>
       <w:bookmarkStart w:id="18" w:name="CreatingNewExpt"/>
-      <w:bookmarkEnd w:id="14"/>
+      <w:bookmarkStart w:id="19" w:name="_Toc346188183"/>
+      <w:bookmarkEnd w:id="15"/>
       <w:r>
         <w:t>Creating a New Experiment</w:t>
       </w:r>
-      <w:bookmarkEnd w:id="15"/>
       <w:bookmarkEnd w:id="16"/>
       <w:bookmarkEnd w:id="17"/>
+      <w:bookmarkEnd w:id="19"/>
     </w:p>
     <w:bookmarkEnd w:id="18"/>
     <w:p>
@@ -2282,7 +2430,8 @@
                             <w:pPr>
                               <w:pStyle w:val="Caption"/>
                             </w:pPr>
-                            <w:bookmarkStart w:id="19" w:name="_Ref344904984"/>
+                            <w:bookmarkStart w:id="20" w:name="_Ref344904984"/>
+                            <w:bookmarkStart w:id="21" w:name="_Ref346186941"/>
                             <w:r>
                               <w:t xml:space="preserve">Figure </w:t>
                             </w:r>
@@ -2301,10 +2450,11 @@
                             <w:r>
                               <w:fldChar w:fldCharType="end"/>
                             </w:r>
-                            <w:bookmarkEnd w:id="19"/>
+                            <w:bookmarkEnd w:id="20"/>
                             <w:r>
                               <w:t>. Unpopulated (top) and populated (bottom) device navigator</w:t>
                             </w:r>
+                            <w:bookmarkEnd w:id="21"/>
                           </w:p>
                           <w:p>
                             <w:pPr>
@@ -2358,7 +2508,7 @@
                                     <pic:cNvPicPr/>
                                   </pic:nvPicPr>
                                   <pic:blipFill>
-                                    <a:blip r:embed="rId15">
+                                    <a:blip r:embed="rId13">
                                       <a:extLst>
                                         <a:ext uri="{28A0092B-C50C-407E-A947-70E740481C1C}">
                                           <a14:useLocalDpi xmlns:a14="http://schemas.microsoft.com/office/drawing/2010/main" val="0"/>
@@ -2406,7 +2556,7 @@
                                     <pic:cNvPicPr/>
                                   </pic:nvPicPr>
                                   <pic:blipFill>
-                                    <a:blip r:embed="rId16">
+                                    <a:blip r:embed="rId14">
                                       <a:extLst>
                                         <a:ext uri="{28A0092B-C50C-407E-A947-70E740481C1C}">
                                           <a14:useLocalDpi xmlns:a14="http://schemas.microsoft.com/office/drawing/2010/main" val="0"/>
@@ -2437,7 +2587,8 @@
                       <w:pPr>
                         <w:pStyle w:val="Caption"/>
                       </w:pPr>
-                      <w:bookmarkStart w:id="20" w:name="_Ref344904984"/>
+                      <w:bookmarkStart w:id="22" w:name="_Ref344904984"/>
+                      <w:bookmarkStart w:id="23" w:name="_Ref346186941"/>
                       <w:r>
                         <w:t xml:space="preserve">Figure </w:t>
                       </w:r>
@@ -2456,10 +2607,11 @@
                       <w:r>
                         <w:fldChar w:fldCharType="end"/>
                       </w:r>
-                      <w:bookmarkEnd w:id="20"/>
+                      <w:bookmarkEnd w:id="22"/>
                       <w:r>
                         <w:t>. Unpopulated (top) and populated (bottom) device navigator</w:t>
                       </w:r>
+                      <w:bookmarkEnd w:id="23"/>
                     </w:p>
                     <w:p>
                       <w:pPr>
@@ -2766,216 +2918,685 @@
         <w:t xml:space="preserve">designs </w:t>
       </w:r>
       <w:r>
-        <w:t xml:space="preserve">when using EPhys to control experiments that will be discussed later in this manual </w:t>
-      </w:r>
-      <w:r>
-        <w:rPr>
-          <w:highlight w:val="yellow"/>
-        </w:rPr>
-        <w:t>(***ADD***)</w:t>
+        <w:t>when using EPhys to control expe</w:t>
+      </w:r>
+      <w:r>
+        <w:t>riments that will be discussed next</w:t>
       </w:r>
       <w:r>
         <w:t>.</w:t>
       </w:r>
     </w:p>
     <w:p>
-      <w:r>
-        <w:br w:type="page"/>
-      </w:r>
-    </w:p>
-    <w:p>
-      <w:pPr>
-        <w:pStyle w:val="Heading1"/>
-      </w:pPr>
-      <w:bookmarkStart w:id="20" w:name="_Protocol_Design_Utility"/>
-      <w:bookmarkStart w:id="21" w:name="_Ref344893995"/>
-      <w:bookmarkStart w:id="22" w:name="_Ref344894015"/>
-      <w:bookmarkStart w:id="23" w:name="_Toc344906165"/>
-      <w:bookmarkStart w:id="24" w:name="_Toc344925642"/>
-      <w:bookmarkEnd w:id="20"/>
-      <w:r>
-        <w:t>Protocol Design Utility (</w:t>
-      </w:r>
-      <w:r>
-        <w:rPr>
-          <w:rStyle w:val="CodeChar"/>
-          <w:smallCaps w:val="0"/>
-        </w:rPr>
-        <w:t>ProtocolDesign</w:t>
+      <w:pPr>
+        <w:pStyle w:val="Heading3"/>
+      </w:pPr>
+      <w:bookmarkStart w:id="24" w:name="_Toc346188184"/>
+      <w:r>
+        <w:t>RPvds Requirements</w:t>
+      </w:r>
+      <w:bookmarkEnd w:id="24"/>
+    </w:p>
+    <w:p>
+      <w:r>
+        <w:tab/>
+      </w:r>
+      <w:r>
+        <w:t xml:space="preserve">For the majority of </w:t>
+      </w:r>
+      <w:r>
+        <w:t>expeirment</w:t>
+      </w:r>
+      <w:r>
+        <w:t xml:space="preserve"> designs</w:t>
+      </w:r>
+      <w:r>
+        <w:t xml:space="preserve">, the EPhysController (disucssed </w:t>
+      </w:r>
+      <w:r>
+        <w:fldChar w:fldCharType="begin"/>
+      </w:r>
+      <w:r>
+        <w:instrText xml:space="preserve"> PAGEREF _Ref346186740 \p \h </w:instrText>
+      </w:r>
+      <w:r>
+        <w:fldChar w:fldCharType="separate"/>
+      </w:r>
+      <w:r>
+        <w:t>on page 11</w:t>
+      </w:r>
+      <w:r>
+        <w:fldChar w:fldCharType="end"/>
       </w:r>
       <w:r>
         <w:t>)</w:t>
       </w:r>
-      <w:bookmarkEnd w:id="21"/>
-      <w:bookmarkEnd w:id="22"/>
-      <w:bookmarkEnd w:id="23"/>
-      <w:bookmarkEnd w:id="24"/>
+      <w:r>
+        <w:t xml:space="preserve"> controls parameter values and timing of stimuluation of the TDT hardware modules (defined in the</w:t>
+      </w:r>
+      <w:r>
+        <w:t xml:space="preserve"> OpenWorkbench Device Navigator;</w:t>
+      </w:r>
+      <w:r>
+        <w:t xml:space="preserve"> </w:t>
+      </w:r>
+      <w:r>
+        <w:t xml:space="preserve">see </w:t>
+      </w:r>
+      <w:r>
+        <w:t xml:space="preserve">page </w:t>
+      </w:r>
+      <w:r>
+        <w:fldChar w:fldCharType="begin"/>
+      </w:r>
+      <w:r>
+        <w:instrText xml:space="preserve"> PAGEREF _Ref346186941 \h </w:instrText>
+      </w:r>
+      <w:r>
+        <w:fldChar w:fldCharType="separate"/>
+      </w:r>
+      <w:r>
+        <w:t>6</w:t>
+      </w:r>
+      <w:r>
+        <w:fldChar w:fldCharType="end"/>
+      </w:r>
+      <w:r>
+        <w:t xml:space="preserve">).  </w:t>
+      </w:r>
+      <w:r>
+        <w:t xml:space="preserve">EPhysController first updates all parameter tags on real-time modules as well as any PA5 programmable attenuators, and then uses the </w:t>
+      </w:r>
+      <w:r>
+        <w:rPr>
+          <w:b/>
+        </w:rPr>
+        <w:t>zBus B</w:t>
+      </w:r>
+      <w:r>
+        <w:t xml:space="preserve"> trigger issue a synchronised trigger pulse across all real-time modules.</w:t>
+      </w:r>
+      <w:r>
+        <w:t xml:space="preserve">  In order to accomplish this from </w:t>
+      </w:r>
+      <w:r>
+        <w:t>Matlab two</w:t>
+      </w:r>
+      <w:r>
+        <w:t xml:space="preserve"> custom script</w:t>
+      </w:r>
+      <w:r>
+        <w:t>s must</w:t>
+      </w:r>
+      <w:r>
+        <w:t xml:space="preserve"> be included on one of the RPvds modules in use.</w:t>
+      </w:r>
+      <w:r>
+        <w:t xml:space="preserve">  The two script components in </w:t>
+      </w:r>
+      <w:r>
+        <w:fldChar w:fldCharType="begin"/>
+      </w:r>
+      <w:r>
+        <w:instrText xml:space="preserve"> REF _Ref346187522 \h </w:instrText>
+      </w:r>
+      <w:r>
+        <w:fldChar w:fldCharType="separate"/>
+      </w:r>
+      <w:r>
+        <w:t>Figure 2</w:t>
+      </w:r>
+      <w:r>
+        <w:fldChar w:fldCharType="end"/>
+      </w:r>
+      <w:r>
+        <w:t xml:space="preserve"> must be titled </w:t>
+      </w:r>
+      <w:r>
+        <w:rPr>
+          <w:rStyle w:val="ParamTagChar"/>
+        </w:rPr>
+        <w:t>ZBUSB_ON</w:t>
+      </w:r>
+      <w:r>
+        <w:t xml:space="preserve"> and </w:t>
+      </w:r>
+      <w:r>
+        <w:rPr>
+          <w:rStyle w:val="ParamTagChar"/>
+        </w:rPr>
+        <w:t>ZBUSB_OFF</w:t>
+      </w:r>
+      <w:r>
+        <w:t xml:space="preserve"> and may be copied from an example RPvds document.</w:t>
+      </w:r>
+      <w:r>
+        <w:t xml:space="preserve"> </w:t>
+      </w:r>
     </w:p>
     <w:p>
       <w:r>
         <w:tab/>
-        <w:t>The Protocol Design Utility is a graphical user interface which is used to specify the values of parameters for an experiment</w:t>
-      </w:r>
-      <w:r>
-        <w:t xml:space="preserve">.  A simple </w:t>
-      </w:r>
-      <w:r>
-        <w:t xml:space="preserve">example </w:t>
-      </w:r>
-      <w:r>
-        <w:t xml:space="preserve">of this </w:t>
-      </w:r>
-      <w:r>
-        <w:t>would be to specify all frequency and sound level combinations for a tone-evoked receptive field experiment.</w:t>
-      </w:r>
-      <w:r>
-        <w:t xml:space="preserve">  Instead of manually specifying </w:t>
-      </w:r>
-      <w:r>
-        <w:t>every</w:t>
-      </w:r>
-      <w:r>
-        <w:t xml:space="preserve"> frequency/level combination, of which there may be hundreds or thousands of combinations, one can use the Protocol Design Utility to specify which frequencies and which sound levels should be presented and the utility permutes these parameters to create a list of stimuli for the experiment. </w:t>
-      </w:r>
-    </w:p>
-    <w:p>
-      <w:pPr>
-        <w:pStyle w:val="Heading2"/>
-      </w:pPr>
-      <w:bookmarkStart w:id="25" w:name="_Toc344906166"/>
-      <w:bookmarkStart w:id="26" w:name="_Toc344925643"/>
-      <w:r>
-        <w:t>Creating a New Protocol</w:t>
-      </w:r>
-      <w:bookmarkEnd w:id="25"/>
-      <w:bookmarkEnd w:id="26"/>
-    </w:p>
-    <w:p>
-      <w:r>
-        <w:tab/>
-      </w:r>
-      <w:r>
-        <w:t>Before creating a new protocol, an OpenWorkbench project should be created as descirbed above (</w:t>
-      </w:r>
-      <w:r>
-        <w:t xml:space="preserve">see </w:t>
+        <w:t xml:space="preserve">The </w:t>
+      </w:r>
+      <w:r>
+        <w:rPr>
+          <w:b/>
+        </w:rPr>
+        <w:t>CoreSweepControl</w:t>
+      </w:r>
+      <w:r>
+        <w:t xml:space="preserve"> macro (left component in </w:t>
       </w:r>
       <w:r>
         <w:fldChar w:fldCharType="begin"/>
       </w:r>
       <w:r>
-        <w:instrText xml:space="preserve"> REF _Ref344893763 \h </w:instrText>
+        <w:instrText xml:space="preserve"> REF _Ref346187522 \h </w:instrText>
       </w:r>
       <w:r>
         <w:fldChar w:fldCharType="separate"/>
       </w:r>
       <w:r>
-        <w:t>Creating a New Experiment</w:t>
+        <w:t>Figure 2</w:t>
       </w:r>
       <w:r>
         <w:fldChar w:fldCharType="end"/>
       </w:r>
       <w:r>
-        <w:t xml:space="preserve"> on p. </w:t>
-      </w:r>
-      <w:r>
-        <w:fldChar w:fldCharType="begin"/>
-      </w:r>
-      <w:r>
-        <w:instrText xml:space="preserve"> PAGEREF _Ref344893763 \h </w:instrText>
-      </w:r>
-      <w:r>
-        <w:fldChar w:fldCharType="separate"/>
-      </w:r>
-      <w:r>
-        <w:t>6</w:t>
-      </w:r>
-      <w:r>
-        <w:fldChar w:fldCharType="end"/>
-      </w:r>
-      <w:r>
-        <w:t xml:space="preserve">). </w:t>
-      </w:r>
-      <w:r>
-        <w:t xml:space="preserve">The Protocol Design Utility can be launched in two ways.  The command ProtocolDesign can be entered into the Matlab command window directly.  Alternatively, </w:t>
-      </w:r>
-      <w:r>
-        <w:t xml:space="preserve">clicking </w:t>
-      </w:r>
-      <w:r>
-        <w:t>the “</w:t>
-      </w:r>
-      <w:r>
-        <w:rPr>
-          <w:b/>
-          <w:color w:val="FF0000"/>
-        </w:rPr>
-        <w:t>P</w:t>
-      </w:r>
-      <w:r>
-        <w:t xml:space="preserve">” icon on the </w:t>
-      </w:r>
-      <w:r>
-        <w:fldChar w:fldCharType="begin"/>
-      </w:r>
-      <w:r>
-        <w:instrText xml:space="preserve"> REF _Ref344893933 \h </w:instrText>
-      </w:r>
-      <w:r>
-        <w:fldChar w:fldCharType="separate"/>
-      </w:r>
-      <w:r>
-        <w:t>Control Panel</w:t>
-      </w:r>
-      <w:r>
-        <w:fldChar w:fldCharType="end"/>
-      </w:r>
-      <w:r>
-        <w:t xml:space="preserve"> (p. </w:t>
-      </w:r>
-      <w:r>
-        <w:fldChar w:fldCharType="begin"/>
-      </w:r>
-      <w:r>
-        <w:instrText xml:space="preserve"> PAGEREF _Ref344893961 \h </w:instrText>
-      </w:r>
-      <w:r>
-        <w:fldChar w:fldCharType="separate"/>
-      </w:r>
-      <w:r>
-        <w:t>9</w:t>
-      </w:r>
-      <w:r>
-        <w:fldChar w:fldCharType="end"/>
-      </w:r>
-      <w:r>
-        <w:t>)</w:t>
-      </w:r>
-      <w:r>
-        <w:t xml:space="preserve"> toolbar</w:t>
-      </w:r>
-      <w:r>
-        <w:t xml:space="preserve"> will launch the utility.</w:t>
-      </w:r>
-    </w:p>
-    <w:p>
-      <w:pPr>
-        <w:pStyle w:val="Heading3"/>
-      </w:pPr>
-      <w:bookmarkStart w:id="27" w:name="_Toc344906167"/>
-      <w:bookmarkStart w:id="28" w:name="_Toc344925644"/>
-      <w:r>
-        <w:t>Adding/Removing Modules</w:t>
-      </w:r>
-      <w:bookmarkEnd w:id="27"/>
-      <w:bookmarkEnd w:id="28"/>
+        <w:t xml:space="preserve">) handles module synchronization and is required to be </w:t>
+      </w:r>
+      <w:r>
+        <w:t>included</w:t>
+      </w:r>
+      <w:r>
+        <w:t xml:space="preserve"> in </w:t>
+      </w:r>
+      <w:r>
+        <w:t xml:space="preserve">every </w:t>
+      </w:r>
+      <w:r>
+        <w:t xml:space="preserve">RPvds </w:t>
+      </w:r>
+      <w:r>
+        <w:t>file</w:t>
+      </w:r>
+      <w:r>
+        <w:t>.</w:t>
+      </w:r>
+      <w:r>
+        <w:t xml:space="preserve">  This macro is available in RPvds by clicking the Components menu and selecting Circuit Macros.</w:t>
+      </w:r>
+    </w:p>
+    <w:p>
+      <w:pPr>
+        <w:pStyle w:val="Quote"/>
+      </w:pPr>
+      <w:r>
+        <w:t>Note: If using multiple RPvds circuits, each CoreSweepControl macro must have a unique primary store name.  This can be modified by double clicking the macro object in RPvds, clicking the Setup tab, and then Change button.  Any four letter name can be used (eg, Tock).</w:t>
+      </w:r>
     </w:p>
     <w:p>
       <w:r>
         <mc:AlternateContent>
           <mc:Choice Requires="wps">
             <w:drawing>
-              <wp:anchor distT="0" distB="0" distL="114300" distR="114300" simplePos="0" relativeHeight="251660288" behindDoc="0" locked="0" layoutInCell="1" allowOverlap="1" wp14:anchorId="452253BB" wp14:editId="50F30580">
+              <wp:anchor distT="0" distB="0" distL="114300" distR="114300" simplePos="0" relativeHeight="251666432" behindDoc="0" locked="0" layoutInCell="1" allowOverlap="1" wp14:anchorId="09F1568A" wp14:editId="0A919B91">
+                <wp:simplePos x="0" y="0"/>
+                <wp:positionH relativeFrom="margin">
+                  <wp:align>center</wp:align>
+                </wp:positionH>
+                <wp:positionV relativeFrom="topMargin">
+                  <wp:posOffset>1718945</wp:posOffset>
+                </wp:positionV>
+                <wp:extent cx="5449570" cy="2212340"/>
+                <wp:effectExtent l="0" t="0" r="17780" b="16510"/>
+                <wp:wrapTopAndBottom/>
+                <wp:docPr id="4" name="Text Box 4"/>
+                <wp:cNvGraphicFramePr/>
+                <a:graphic xmlns:a="http://schemas.openxmlformats.org/drawingml/2006/main">
+                  <a:graphicData uri="http://schemas.microsoft.com/office/word/2010/wordprocessingShape">
+                    <wps:wsp>
+                      <wps:cNvSpPr txBox="1"/>
+                      <wps:spPr>
+                        <a:xfrm>
+                          <a:off x="0" y="0"/>
+                          <a:ext cx="5449824" cy="2212848"/>
+                        </a:xfrm>
+                        <a:prstGeom prst="rect">
+                          <a:avLst/>
+                        </a:prstGeom>
+                        <a:solidFill>
+                          <a:schemeClr val="lt1"/>
+                        </a:solidFill>
+                        <a:ln w="25400" cap="flat" cmpd="sng" algn="ctr">
+                          <a:solidFill>
+                            <a:schemeClr val="accent2"/>
+                          </a:solidFill>
+                          <a:prstDash val="solid"/>
+                        </a:ln>
+                        <a:effectLst/>
+                      </wps:spPr>
+                      <wps:style>
+                        <a:lnRef idx="2">
+                          <a:schemeClr val="accent2"/>
+                        </a:lnRef>
+                        <a:fillRef idx="1">
+                          <a:schemeClr val="lt1"/>
+                        </a:fillRef>
+                        <a:effectRef idx="0">
+                          <a:schemeClr val="accent2"/>
+                        </a:effectRef>
+                        <a:fontRef idx="minor">
+                          <a:schemeClr val="dk1"/>
+                        </a:fontRef>
+                      </wps:style>
+                      <wps:txbx>
+                        <w:txbxContent>
+                          <w:p>
+                            <w:pPr>
+                              <w:keepNext/>
+                              <w:jc w:val="left"/>
+                            </w:pPr>
+                            <w:r>
+                              <w:drawing>
+                                <wp:inline distT="0" distB="0" distL="0" distR="0" wp14:anchorId="6F86E45E" wp14:editId="24F3EC87">
+                                  <wp:extent cx="5201376" cy="1667108"/>
+                                  <wp:effectExtent l="0" t="0" r="0" b="9525"/>
+                                  <wp:docPr id="8" name="Picture 8"/>
+                                  <wp:cNvGraphicFramePr>
+                                    <a:graphicFrameLocks xmlns:a="http://schemas.openxmlformats.org/drawingml/2006/main" noChangeAspect="1"/>
+                                  </wp:cNvGraphicFramePr>
+                                  <a:graphic xmlns:a="http://schemas.openxmlformats.org/drawingml/2006/main">
+                                    <a:graphicData uri="http://schemas.openxmlformats.org/drawingml/2006/picture">
+                                      <pic:pic xmlns:pic="http://schemas.openxmlformats.org/drawingml/2006/picture">
+                                        <pic:nvPicPr>
+                                          <pic:cNvPr id="0" name="90CFC10.tmp"/>
+                                          <pic:cNvPicPr/>
+                                        </pic:nvPicPr>
+                                        <pic:blipFill>
+                                          <a:blip r:embed="rId15">
+                                            <a:extLst>
+                                              <a:ext uri="{28A0092B-C50C-407E-A947-70E740481C1C}">
+                                                <a14:useLocalDpi xmlns:a14="http://schemas.microsoft.com/office/drawing/2010/main" val="0"/>
+                                              </a:ext>
+                                            </a:extLst>
+                                          </a:blip>
+                                          <a:stretch>
+                                            <a:fillRect/>
+                                          </a:stretch>
+                                        </pic:blipFill>
+                                        <pic:spPr>
+                                          <a:xfrm>
+                                            <a:off x="0" y="0"/>
+                                            <a:ext cx="5201376" cy="1667108"/>
+                                          </a:xfrm>
+                                          <a:prstGeom prst="rect">
+                                            <a:avLst/>
+                                          </a:prstGeom>
+                                        </pic:spPr>
+                                      </pic:pic>
+                                    </a:graphicData>
+                                  </a:graphic>
+                                </wp:inline>
+                              </w:drawing>
+                            </w:r>
+                          </w:p>
+                          <w:p>
+                            <w:pPr>
+                              <w:pStyle w:val="Caption"/>
+                            </w:pPr>
+                            <w:bookmarkStart w:id="25" w:name="_Ref346187522"/>
+                            <w:r>
+                              <w:t xml:space="preserve">Figure </w:t>
+                            </w:r>
+                            <w:r>
+                              <w:fldChar w:fldCharType="begin"/>
+                            </w:r>
+                            <w:r>
+                              <w:instrText xml:space="preserve"> SEQ Figure \* ARABIC </w:instrText>
+                            </w:r>
+                            <w:r>
+                              <w:fldChar w:fldCharType="separate"/>
+                            </w:r>
+                            <w:r>
+                              <w:t>2</w:t>
+                            </w:r>
+                            <w:r>
+                              <w:fldChar w:fldCharType="end"/>
+                            </w:r>
+                            <w:bookmarkEnd w:id="25"/>
+                            <w:r>
+                              <w:t xml:space="preserve"> Required RPvds Components</w:t>
+                            </w:r>
+                          </w:p>
+                          <w:p>
+                            <w:pPr>
+                              <w:jc w:val="left"/>
+                            </w:pPr>
+                          </w:p>
+                        </w:txbxContent>
+                      </wps:txbx>
+                      <wps:bodyPr rot="0" spcFirstLastPara="0" vertOverflow="overflow" horzOverflow="overflow" vert="horz" wrap="square" lIns="91440" tIns="45720" rIns="91440" bIns="45720" numCol="1" spcCol="0" rtlCol="0" fromWordArt="0" anchor="t" anchorCtr="0" forceAA="0" compatLnSpc="1">
+                        <a:prstTxWarp prst="textNoShape">
+                          <a:avLst/>
+                        </a:prstTxWarp>
+                        <a:noAutofit/>
+                      </wps:bodyPr>
+                    </wps:wsp>
+                  </a:graphicData>
+                </a:graphic>
+                <wp14:sizeRelH relativeFrom="margin">
+                  <wp14:pctWidth>0</wp14:pctWidth>
+                </wp14:sizeRelH>
+                <wp14:sizeRelV relativeFrom="margin">
+                  <wp14:pctHeight>0</wp14:pctHeight>
+                </wp14:sizeRelV>
+              </wp:anchor>
+            </w:drawing>
+          </mc:Choice>
+          <mc:Fallback>
+            <w:pict>
+              <v:shape id="Text Box 4" o:spid="_x0000_s1027" type="#_x0000_t202" style="position:absolute;left:0;text-align:left;margin-left:0;margin-top:135.35pt;width:429.1pt;height:174.2pt;z-index:251666432;visibility:visible;mso-wrap-style:square;mso-width-percent:0;mso-height-percent:0;mso-wrap-distance-left:9pt;mso-wrap-distance-top:0;mso-wrap-distance-right:9pt;mso-wrap-distance-bottom:0;mso-position-horizontal:center;mso-position-horizontal-relative:margin;mso-position-vertical:absolute;mso-position-vertical-relative:top-margin-area;mso-width-percent:0;mso-height-percent:0;mso-width-relative:margin;mso-height-relative:margin;v-text-anchor:top" o:gfxdata="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" fillcolor="white [3201]" strokecolor="#c0504d [3205]" strokeweight="2pt">
+                <v:textbox>
+                  <w:txbxContent>
+                    <w:p>
+                      <w:pPr>
+                        <w:keepNext/>
+                        <w:jc w:val="left"/>
+                      </w:pPr>
+                      <w:r>
+                        <w:drawing>
+                          <wp:inline distT="0" distB="0" distL="0" distR="0" wp14:anchorId="6F86E45E" wp14:editId="24F3EC87">
+                            <wp:extent cx="5201376" cy="1667108"/>
+                            <wp:effectExtent l="0" t="0" r="0" b="9525"/>
+                            <wp:docPr id="8" name="Picture 8"/>
+                            <wp:cNvGraphicFramePr>
+                              <a:graphicFrameLocks xmlns:a="http://schemas.openxmlformats.org/drawingml/2006/main" noChangeAspect="1"/>
+                            </wp:cNvGraphicFramePr>
+                            <a:graphic xmlns:a="http://schemas.openxmlformats.org/drawingml/2006/main">
+                              <a:graphicData uri="http://schemas.openxmlformats.org/drawingml/2006/picture">
+                                <pic:pic xmlns:pic="http://schemas.openxmlformats.org/drawingml/2006/picture">
+                                  <pic:nvPicPr>
+                                    <pic:cNvPr id="0" name="90CFC10.tmp"/>
+                                    <pic:cNvPicPr/>
+                                  </pic:nvPicPr>
+                                  <pic:blipFill>
+                                    <a:blip r:embed="rId15">
+                                      <a:extLst>
+                                        <a:ext uri="{28A0092B-C50C-407E-A947-70E740481C1C}">
+                                          <a14:useLocalDpi xmlns:a14="http://schemas.microsoft.com/office/drawing/2010/main" val="0"/>
+                                        </a:ext>
+                                      </a:extLst>
+                                    </a:blip>
+                                    <a:stretch>
+                                      <a:fillRect/>
+                                    </a:stretch>
+                                  </pic:blipFill>
+                                  <pic:spPr>
+                                    <a:xfrm>
+                                      <a:off x="0" y="0"/>
+                                      <a:ext cx="5201376" cy="1667108"/>
+                                    </a:xfrm>
+                                    <a:prstGeom prst="rect">
+                                      <a:avLst/>
+                                    </a:prstGeom>
+                                  </pic:spPr>
+                                </pic:pic>
+                              </a:graphicData>
+                            </a:graphic>
+                          </wp:inline>
+                        </w:drawing>
+                      </w:r>
+                    </w:p>
+                    <w:p>
+                      <w:pPr>
+                        <w:pStyle w:val="Caption"/>
+                      </w:pPr>
+                      <w:bookmarkStart w:id="26" w:name="_Ref346187522"/>
+                      <w:r>
+                        <w:t xml:space="preserve">Figure </w:t>
+                      </w:r>
+                      <w:r>
+                        <w:fldChar w:fldCharType="begin"/>
+                      </w:r>
+                      <w:r>
+                        <w:instrText xml:space="preserve"> SEQ Figure \* ARABIC </w:instrText>
+                      </w:r>
+                      <w:r>
+                        <w:fldChar w:fldCharType="separate"/>
+                      </w:r>
+                      <w:r>
+                        <w:t>2</w:t>
+                      </w:r>
+                      <w:r>
+                        <w:fldChar w:fldCharType="end"/>
+                      </w:r>
+                      <w:bookmarkEnd w:id="26"/>
+                      <w:r>
+                        <w:t xml:space="preserve"> Required RPvds Components</w:t>
+                      </w:r>
+                    </w:p>
+                    <w:p>
+                      <w:pPr>
+                        <w:jc w:val="left"/>
+                      </w:pPr>
+                    </w:p>
+                  </w:txbxContent>
+                </v:textbox>
+                <w10:wrap type="topAndBottom" anchorx="margin" anchory="margin"/>
+              </v:shape>
+            </w:pict>
+          </mc:Fallback>
+        </mc:AlternateContent>
+      </w:r>
+      <w:r>
+        <w:t xml:space="preserve"> </w:t>
+      </w:r>
+    </w:p>
+    <w:p>
+      <w:pPr>
+        <w:pStyle w:val="Heading1"/>
+      </w:pPr>
+      <w:bookmarkStart w:id="27" w:name="_Protocol_Design_Utility"/>
+      <w:bookmarkStart w:id="28" w:name="_Ref344893995"/>
+      <w:bookmarkStart w:id="29" w:name="_Ref344894015"/>
+      <w:bookmarkStart w:id="30" w:name="_Toc344906165"/>
+      <w:bookmarkStart w:id="31" w:name="_Toc346188185"/>
+      <w:bookmarkEnd w:id="27"/>
+      <w:r>
+        <w:t>Protocol Design Utility (</w:t>
+      </w:r>
+      <w:r>
+        <w:rPr>
+          <w:rStyle w:val="CodeChar"/>
+          <w:smallCaps w:val="0"/>
+          <w:color w:val="auto"/>
+        </w:rPr>
+        <w:t>ProtocolDesign</w:t>
+      </w:r>
+      <w:r>
+        <w:t>)</w:t>
+      </w:r>
+      <w:bookmarkEnd w:id="28"/>
+      <w:bookmarkEnd w:id="29"/>
+      <w:bookmarkEnd w:id="30"/>
+      <w:bookmarkEnd w:id="31"/>
+    </w:p>
+    <w:p>
+      <w:r>
+        <w:tab/>
+        <w:t>The Protocol Design Utility is a graphical user interface which is used to specify the values of parameters for an experiment</w:t>
+      </w:r>
+      <w:r>
+        <w:t xml:space="preserve">.  A simple </w:t>
+      </w:r>
+      <w:r>
+        <w:t xml:space="preserve">example </w:t>
+      </w:r>
+      <w:r>
+        <w:t xml:space="preserve">of this </w:t>
+      </w:r>
+      <w:r>
+        <w:t>would be to specify all frequency and sound level combinations for a tone-evoked receptive field experiment.</w:t>
+      </w:r>
+      <w:r>
+        <w:t xml:space="preserve">  Instead of manually specifying </w:t>
+      </w:r>
+      <w:r>
+        <w:t>every</w:t>
+      </w:r>
+      <w:r>
+        <w:t xml:space="preserve"> frequency/level combination, of which there may be hundreds or thousands of combinations, one can use the Protocol Design Utility to specify which frequencies and which sound levels should be presented and the utility permutes these parameters to create a list of stimuli for the experiment. </w:t>
+      </w:r>
+    </w:p>
+    <w:p>
+      <w:pPr>
+        <w:pStyle w:val="Heading2"/>
+      </w:pPr>
+      <w:bookmarkStart w:id="32" w:name="_Toc344906166"/>
+      <w:bookmarkStart w:id="33" w:name="_Toc346188186"/>
+      <w:r>
+        <w:t>Creating a New Protocol</w:t>
+      </w:r>
+      <w:bookmarkEnd w:id="32"/>
+      <w:bookmarkEnd w:id="33"/>
+    </w:p>
+    <w:p>
+      <w:r>
+        <w:tab/>
+      </w:r>
+      <w:r>
+        <w:t>Before creating a new protocol, an OpenWorkbench project should be created as descirbed above (</w:t>
+      </w:r>
+      <w:r>
+        <w:t xml:space="preserve">see </w:t>
+      </w:r>
+      <w:r>
+        <w:fldChar w:fldCharType="begin"/>
+      </w:r>
+      <w:r>
+        <w:instrText xml:space="preserve"> REF _Ref344893763 \h </w:instrText>
+      </w:r>
+      <w:r>
+        <w:fldChar w:fldCharType="separate"/>
+      </w:r>
+      <w:r>
+        <w:t>Creating a New Experiment</w:t>
+      </w:r>
+      <w:r>
+        <w:fldChar w:fldCharType="end"/>
+      </w:r>
+      <w:r>
+        <w:t xml:space="preserve"> on p. </w:t>
+      </w:r>
+      <w:r>
+        <w:fldChar w:fldCharType="begin"/>
+      </w:r>
+      <w:r>
+        <w:instrText xml:space="preserve"> PAGEREF _Ref344893763 \h </w:instrText>
+      </w:r>
+      <w:r>
+        <w:fldChar w:fldCharType="separate"/>
+      </w:r>
+      <w:r>
+        <w:t>6</w:t>
+      </w:r>
+      <w:r>
+        <w:fldChar w:fldCharType="end"/>
+      </w:r>
+      <w:r>
+        <w:t xml:space="preserve">). </w:t>
+      </w:r>
+      <w:r>
+        <w:t xml:space="preserve">The Protocol Design Utility can be launched in two ways.  The command </w:t>
+      </w:r>
+      <w:r>
+        <w:rPr>
+          <w:rStyle w:val="InlineCODEChar"/>
+        </w:rPr>
+        <w:t>ProtocolDesign</w:t>
+      </w:r>
+      <w:r>
+        <w:t xml:space="preserve"> can be entered into the Matlab command window directly.  Alternatively, </w:t>
+      </w:r>
+      <w:r>
+        <w:t xml:space="preserve">clicking </w:t>
+      </w:r>
+      <w:r>
+        <w:t>the “</w:t>
+      </w:r>
+      <w:r>
+        <w:rPr>
+          <w:b/>
+          <w:color w:val="FF0000"/>
+        </w:rPr>
+        <w:t>P</w:t>
+      </w:r>
+      <w:r>
+        <w:t xml:space="preserve">” icon on the </w:t>
+      </w:r>
+      <w:r>
+        <w:fldChar w:fldCharType="begin"/>
+      </w:r>
+      <w:r>
+        <w:instrText xml:space="preserve"> REF _Ref344893933 \h </w:instrText>
+      </w:r>
+      <w:r>
+        <w:fldChar w:fldCharType="separate"/>
+      </w:r>
+      <w:r>
+        <w:t>Control Panel</w:t>
+      </w:r>
+      <w:r>
+        <w:fldChar w:fldCharType="end"/>
+      </w:r>
+      <w:r>
+        <w:t xml:space="preserve"> (p. </w:t>
+      </w:r>
+      <w:r>
+        <w:fldChar w:fldCharType="begin"/>
+      </w:r>
+      <w:r>
+        <w:instrText xml:space="preserve"> PAGEREF _Ref344893961 \h </w:instrText>
+      </w:r>
+      <w:r>
+        <w:fldChar w:fldCharType="separate"/>
+      </w:r>
+      <w:r>
+        <w:t>9</w:t>
+      </w:r>
+      <w:r>
+        <w:fldChar w:fldCharType="end"/>
+      </w:r>
+      <w:r>
+        <w:t>)</w:t>
+      </w:r>
+      <w:r>
+        <w:t xml:space="preserve"> toolbar</w:t>
+      </w:r>
+      <w:r>
+        <w:t xml:space="preserve"> will launch the utility.</w:t>
+      </w:r>
+    </w:p>
+    <w:p>
+      <w:pPr>
+        <w:pStyle w:val="Heading3"/>
+      </w:pPr>
+      <w:bookmarkStart w:id="34" w:name="_Toc344906167"/>
+      <w:bookmarkStart w:id="35" w:name="_Toc346188187"/>
+      <w:r>
+        <w:t>Adding/Removing Modules</w:t>
+      </w:r>
+      <w:bookmarkEnd w:id="34"/>
+      <w:bookmarkEnd w:id="35"/>
+    </w:p>
+    <w:p>
+      <w:r>
+        <mc:AlternateContent>
+          <mc:Choice Requires="wps">
+            <w:drawing>
+              <wp:anchor distT="0" distB="0" distL="114300" distR="114300" simplePos="0" relativeHeight="251660288" behindDoc="0" locked="0" layoutInCell="1" allowOverlap="1" wp14:anchorId="4339AE7F" wp14:editId="16E82577">
                 <wp:simplePos x="0" y="0"/>
                 <wp:positionH relativeFrom="page">
                   <wp:posOffset>5133975</wp:posOffset>
@@ -3024,7 +3645,7 @@
                             </w:pPr>
                             <w:r>
                               <w:drawing>
-                                <wp:inline distT="0" distB="0" distL="0" distR="0" wp14:anchorId="33B83AF5" wp14:editId="3DBA8985">
+                                <wp:inline distT="0" distB="0" distL="0" distR="0" wp14:anchorId="7208F881" wp14:editId="5D326306">
                                   <wp:extent cx="1502410" cy="1050925"/>
                                   <wp:effectExtent l="0" t="0" r="2540" b="0"/>
                                   <wp:docPr id="46" name="Picture 46"/>
@@ -3039,7 +3660,7 @@
                                           <pic:cNvPicPr/>
                                         </pic:nvPicPr>
                                         <pic:blipFill>
-                                          <a:blip r:embed="rId17">
+                                          <a:blip r:embed="rId16">
                                             <a:extLst>
                                               <a:ext uri="{28A0092B-C50C-407E-A947-70E740481C1C}">
                                                 <a14:useLocalDpi xmlns:a14="http://schemas.microsoft.com/office/drawing/2010/main" val="0"/>
@@ -3083,7 +3704,7 @@
                               <w:fldChar w:fldCharType="separate"/>
                             </w:r>
                             <w:r>
-                              <w:t>2</w:t>
+                              <w:t>3</w:t>
                             </w:r>
                             <w:r>
                               <w:fldChar w:fldCharType="end"/>
@@ -3119,7 +3740,7 @@
           </mc:Choice>
           <mc:Fallback>
             <w:pict>
-              <v:shape id="Text Box 15" o:spid="_x0000_s1027" type="#_x0000_t202" style="position:absolute;left:0;text-align:left;margin-left:404.25pt;margin-top:.9pt;width:133.2pt;height:125.25pt;z-index:251660288;visibility:visible;mso-wrap-style:square;mso-width-percent:0;mso-height-percent:0;mso-wrap-distance-left:9pt;mso-wrap-distance-top:0;mso-wrap-distance-right:9pt;mso-wrap-distance-bottom:0;mso-position-horizontal:absolute;mso-position-horizontal-relative:page;mso-position-vertical:absolute;mso-position-vertical-relative:text;mso-width-percent:0;mso-height-percent:0;mso-width-relative:margin;mso-height-relative:margin;v-text-anchor:top" o:gfxdata="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" fillcolor="white [3201]" strokecolor="#c0504d [3205]" strokeweight="2pt">
+              <v:shape id="Text Box 15" o:spid="_x0000_s1028" type="#_x0000_t202" style="position:absolute;left:0;text-align:left;margin-left:404.25pt;margin-top:.9pt;width:133.2pt;height:125.25pt;z-index:251660288;visibility:visible;mso-wrap-style:square;mso-width-percent:0;mso-height-percent:0;mso-wrap-distance-left:9pt;mso-wrap-distance-top:0;mso-wrap-distance-right:9pt;mso-wrap-distance-bottom:0;mso-position-horizontal:absolute;mso-position-horizontal-relative:page;mso-position-vertical:absolute;mso-position-vertical-relative:text;mso-width-percent:0;mso-height-percent:0;mso-width-relative:margin;mso-height-relative:margin;v-text-anchor:top" o:gfxdata="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" fillcolor="white [3201]" strokecolor="#c0504d [3205]" strokeweight="2pt">
                 <v:textbox>
                   <w:txbxContent>
                     <w:p>
@@ -3128,7 +3749,7 @@
                       </w:pPr>
                       <w:r>
                         <w:drawing>
-                          <wp:inline distT="0" distB="0" distL="0" distR="0" wp14:anchorId="33B83AF5" wp14:editId="3DBA8985">
+                          <wp:inline distT="0" distB="0" distL="0" distR="0" wp14:anchorId="7208F881" wp14:editId="5D326306">
                             <wp:extent cx="1502410" cy="1050925"/>
                             <wp:effectExtent l="0" t="0" r="2540" b="0"/>
                             <wp:docPr id="46" name="Picture 46"/>
@@ -3143,7 +3764,7 @@
                                     <pic:cNvPicPr/>
                                   </pic:nvPicPr>
                                   <pic:blipFill>
-                                    <a:blip r:embed="rId18">
+                                    <a:blip r:embed="rId16">
                                       <a:extLst>
                                         <a:ext uri="{28A0092B-C50C-407E-A947-70E740481C1C}">
                                           <a14:useLocalDpi xmlns:a14="http://schemas.microsoft.com/office/drawing/2010/main" val="0"/>
@@ -3187,7 +3808,7 @@
                         <w:fldChar w:fldCharType="separate"/>
                       </w:r>
                       <w:r>
-                        <w:t>2</w:t>
+                        <w:t>3</w:t>
                       </w:r>
                       <w:r>
                         <w:fldChar w:fldCharType="end"/>
@@ -3325,20 +3946,20 @@
       <w:pPr>
         <w:pStyle w:val="Heading3"/>
       </w:pPr>
-      <w:bookmarkStart w:id="29" w:name="_Toc344906168"/>
-      <w:bookmarkStart w:id="30" w:name="_Toc344925645"/>
+      <w:bookmarkStart w:id="36" w:name="_Toc344906168"/>
+      <w:bookmarkStart w:id="37" w:name="_Toc346188188"/>
       <w:r>
         <w:t>Working With Parameter Tags</w:t>
       </w:r>
-      <w:bookmarkEnd w:id="29"/>
-      <w:bookmarkEnd w:id="30"/>
+      <w:bookmarkEnd w:id="36"/>
+      <w:bookmarkEnd w:id="37"/>
     </w:p>
     <w:p>
       <w:r>
         <mc:AlternateContent>
           <mc:Choice Requires="wps">
             <w:drawing>
-              <wp:anchor distT="0" distB="0" distL="114300" distR="114300" simplePos="0" relativeHeight="251661312" behindDoc="0" locked="0" layoutInCell="1" allowOverlap="1" wp14:anchorId="239FC6E9" wp14:editId="439E8DFE">
+              <wp:anchor distT="0" distB="0" distL="114300" distR="114300" simplePos="0" relativeHeight="251661312" behindDoc="0" locked="0" layoutInCell="1" allowOverlap="1" wp14:anchorId="62F20C36" wp14:editId="7ACB667B">
                 <wp:simplePos x="0" y="0"/>
                 <wp:positionH relativeFrom="margin">
                   <wp:posOffset>2005965</wp:posOffset>
@@ -3387,10 +4008,10 @@
                             </w:pPr>
                             <w:r>
                               <w:drawing>
-                                <wp:inline distT="0" distB="0" distL="0" distR="0" wp14:anchorId="6550A1D5" wp14:editId="615D44EA">
-                                  <wp:extent cx="3702050" cy="1892935"/>
+                                <wp:inline distT="0" distB="0" distL="0" distR="0" wp14:anchorId="40CB3BCD" wp14:editId="4FC1ECDB">
+                                  <wp:extent cx="3696970" cy="1885950"/>
                                   <wp:effectExtent l="0" t="0" r="0" b="0"/>
-                                  <wp:docPr id="47" name="Picture 47"/>
+                                  <wp:docPr id="2" name="Picture 2"/>
                                   <wp:cNvGraphicFramePr>
                                     <a:graphicFrameLocks xmlns:a="http://schemas.openxmlformats.org/drawingml/2006/main" noChangeAspect="1"/>
                                   </wp:cNvGraphicFramePr>
@@ -3398,11 +4019,11 @@
                                     <a:graphicData uri="http://schemas.openxmlformats.org/drawingml/2006/picture">
                                       <pic:pic xmlns:pic="http://schemas.openxmlformats.org/drawingml/2006/picture">
                                         <pic:nvPicPr>
-                                          <pic:cNvPr id="0" name="A282180.tmp"/>
+                                          <pic:cNvPr id="0" name="90C61C.tmp"/>
                                           <pic:cNvPicPr/>
                                         </pic:nvPicPr>
                                         <pic:blipFill>
-                                          <a:blip r:embed="rId19">
+                                          <a:blip r:embed="rId17">
                                             <a:extLst>
                                               <a:ext uri="{28A0092B-C50C-407E-A947-70E740481C1C}">
                                                 <a14:useLocalDpi xmlns:a14="http://schemas.microsoft.com/office/drawing/2010/main" val="0"/>
@@ -3416,7 +4037,7 @@
                                         <pic:spPr>
                                           <a:xfrm>
                                             <a:off x="0" y="0"/>
-                                            <a:ext cx="3702050" cy="1892935"/>
+                                            <a:ext cx="3696970" cy="1885950"/>
                                           </a:xfrm>
                                           <a:prstGeom prst="rect">
                                             <a:avLst/>
@@ -3433,6 +4054,8 @@
                             <w:pPr>
                               <w:pStyle w:val="Caption"/>
                             </w:pPr>
+                            <w:bookmarkStart w:id="38" w:name="_Ref346184893"/>
+                            <w:bookmarkStart w:id="39" w:name="_Ref346185254"/>
                             <w:r>
                               <w:t xml:space="preserve">Figure </w:t>
                             </w:r>
@@ -3446,11 +4069,12 @@
                               <w:fldChar w:fldCharType="separate"/>
                             </w:r>
                             <w:r>
-                              <w:t>3</w:t>
+                              <w:t>4</w:t>
                             </w:r>
                             <w:r>
                               <w:fldChar w:fldCharType="end"/>
                             </w:r>
+                            <w:bookmarkEnd w:id="38"/>
                             <w:r>
                               <w:t xml:space="preserve"> </w:t>
                             </w:r>
@@ -3460,6 +4084,7 @@
                             <w:r>
                               <w:t xml:space="preserve"> RPvds circuit using parameter tags (ParTag component)</w:t>
                             </w:r>
+                            <w:bookmarkEnd w:id="39"/>
                           </w:p>
                           <w:p>
                             <w:pPr>
@@ -3488,7 +4113,7 @@
           </mc:Choice>
           <mc:Fallback>
             <w:pict>
-              <v:shape id="Text Box 20" o:spid="_x0000_s1028" type="#_x0000_t202" style="position:absolute;left:0;text-align:left;margin-left:157.95pt;margin-top:458.7pt;width:307.5pt;height:190.2pt;z-index:251661312;visibility:visible;mso-wrap-style:square;mso-width-percent:0;mso-height-percent:0;mso-wrap-distance-left:9pt;mso-wrap-distance-top:0;mso-wrap-distance-right:9pt;mso-wrap-distance-bottom:0;mso-position-horizontal:absolute;mso-position-horizontal-relative:margin;mso-position-vertical:absolute;mso-position-vertical-relative:margin;mso-width-percent:0;mso-height-percent:0;mso-width-relative:margin;mso-height-relative:margin;v-text-anchor:top" o:gfxdata="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" fillcolor="white [3201]" strokecolor="#c0504d [3205]" strokeweight="2pt">
+              <v:shape id="Text Box 20" o:spid="_x0000_s1029" type="#_x0000_t202" style="position:absolute;left:0;text-align:left;margin-left:157.95pt;margin-top:458.7pt;width:307.5pt;height:190.2pt;z-index:251661312;visibility:visible;mso-wrap-style:square;mso-width-percent:0;mso-height-percent:0;mso-wrap-distance-left:9pt;mso-wrap-distance-top:0;mso-wrap-distance-right:9pt;mso-wrap-distance-bottom:0;mso-position-horizontal:absolute;mso-position-horizontal-relative:margin;mso-position-vertical:absolute;mso-position-vertical-relative:margin;mso-width-percent:0;mso-height-percent:0;mso-width-relative:margin;mso-height-relative:margin;v-text-anchor:top" o:gfxdata="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" fillcolor="white [3201]" strokecolor="#c0504d [3205]" strokeweight="2pt">
                 <v:textbox>
                   <w:txbxContent>
                     <w:p>
@@ -3497,10 +4122,10 @@
                       </w:pPr>
                       <w:r>
                         <w:drawing>
-                          <wp:inline distT="0" distB="0" distL="0" distR="0" wp14:anchorId="6550A1D5" wp14:editId="615D44EA">
-                            <wp:extent cx="3702050" cy="1892935"/>
+                          <wp:inline distT="0" distB="0" distL="0" distR="0" wp14:anchorId="40CB3BCD" wp14:editId="4FC1ECDB">
+                            <wp:extent cx="3696970" cy="1885950"/>
                             <wp:effectExtent l="0" t="0" r="0" b="0"/>
-                            <wp:docPr id="47" name="Picture 47"/>
+                            <wp:docPr id="2" name="Picture 2"/>
                             <wp:cNvGraphicFramePr>
                               <a:graphicFrameLocks xmlns:a="http://schemas.openxmlformats.org/drawingml/2006/main" noChangeAspect="1"/>
                             </wp:cNvGraphicFramePr>
@@ -3508,11 +4133,11 @@
                               <a:graphicData uri="http://schemas.openxmlformats.org/drawingml/2006/picture">
                                 <pic:pic xmlns:pic="http://schemas.openxmlformats.org/drawingml/2006/picture">
                                   <pic:nvPicPr>
-                                    <pic:cNvPr id="0" name="A282180.tmp"/>
+                                    <pic:cNvPr id="0" name="90C61C.tmp"/>
                                     <pic:cNvPicPr/>
                                   </pic:nvPicPr>
                                   <pic:blipFill>
-                                    <a:blip r:embed="rId20">
+                                    <a:blip r:embed="rId17">
                                       <a:extLst>
                                         <a:ext uri="{28A0092B-C50C-407E-A947-70E740481C1C}">
                                           <a14:useLocalDpi xmlns:a14="http://schemas.microsoft.com/office/drawing/2010/main" val="0"/>
@@ -3526,7 +4151,7 @@
                                   <pic:spPr>
                                     <a:xfrm>
                                       <a:off x="0" y="0"/>
-                                      <a:ext cx="3702050" cy="1892935"/>
+                                      <a:ext cx="3696970" cy="1885950"/>
                                     </a:xfrm>
                                     <a:prstGeom prst="rect">
                                       <a:avLst/>
@@ -3543,6 +4168,8 @@
                       <w:pPr>
                         <w:pStyle w:val="Caption"/>
                       </w:pPr>
+                      <w:bookmarkStart w:id="40" w:name="_Ref346184893"/>
+                      <w:bookmarkStart w:id="41" w:name="_Ref346185254"/>
                       <w:r>
                         <w:t xml:space="preserve">Figure </w:t>
                       </w:r>
@@ -3556,11 +4183,12 @@
                         <w:fldChar w:fldCharType="separate"/>
                       </w:r>
                       <w:r>
-                        <w:t>3</w:t>
+                        <w:t>4</w:t>
                       </w:r>
                       <w:r>
                         <w:fldChar w:fldCharType="end"/>
                       </w:r>
+                      <w:bookmarkEnd w:id="40"/>
                       <w:r>
                         <w:t xml:space="preserve"> </w:t>
                       </w:r>
@@ -3570,6 +4198,7 @@
                       <w:r>
                         <w:t xml:space="preserve"> RPvds circuit using parameter tags (ParTag component)</w:t>
                       </w:r>
+                      <w:bookmarkEnd w:id="41"/>
                     </w:p>
                     <w:p>
                       <w:pPr>
@@ -3624,7 +4253,28 @@
         <w:t xml:space="preserve"> design.   </w:t>
       </w:r>
       <w:r>
-        <w:t xml:space="preserve">The parameter tags (ParTag components) called “Frequency” and “Duration” are linked to the </w:t>
+        <w:t>The parameter t</w:t>
+      </w:r>
+      <w:r>
+        <w:t xml:space="preserve">ags (ParTag components) called </w:t>
+      </w:r>
+      <w:r>
+        <w:rPr>
+          <w:rStyle w:val="ParamTagChar"/>
+        </w:rPr>
+        <w:t>Frequency</w:t>
+      </w:r>
+      <w:r>
+        <w:t xml:space="preserve"> and </w:t>
+      </w:r>
+      <w:r>
+        <w:rPr>
+          <w:rStyle w:val="ParamTagChar"/>
+        </w:rPr>
+        <w:t>Duration</w:t>
+      </w:r>
+      <w:r>
+        <w:t xml:space="preserve"> are linked to the </w:t>
       </w:r>
       <w:r>
         <w:rPr>
@@ -3642,7 +4292,37 @@
         <w:t>Thi</w:t>
       </w:r>
       <w:r>
-        <w:t xml:space="preserve"> parameter of the Schmitt logic component, respectively.  </w:t>
+        <w:t xml:space="preserve"> parameter of the Schmitt </w:t>
+      </w:r>
+      <w:r>
+        <w:t xml:space="preserve">logic component, respectively (the </w:t>
+      </w:r>
+      <w:r>
+        <w:rPr>
+          <w:rStyle w:val="ParamTagChar"/>
+        </w:rPr>
+        <w:t>~Frequency</w:t>
+      </w:r>
+      <w:r>
+        <w:t xml:space="preserve"> tag is discussed </w:t>
+      </w:r>
+      <w:r>
+        <w:fldChar w:fldCharType="begin"/>
+      </w:r>
+      <w:r>
+        <w:instrText xml:space="preserve"> PAGEREF _Ref346186298 \p \h </w:instrText>
+      </w:r>
+      <w:r>
+        <w:fldChar w:fldCharType="separate"/>
+      </w:r>
+      <w:r>
+        <w:t>on page 9</w:t>
+      </w:r>
+      <w:r>
+        <w:fldChar w:fldCharType="end"/>
+      </w:r>
+      <w:r>
+        <w:t>).</w:t>
       </w:r>
     </w:p>
     <w:p>
@@ -3650,7 +4330,7 @@
         <mc:AlternateContent>
           <mc:Choice Requires="wps">
             <w:drawing>
-              <wp:anchor distT="0" distB="0" distL="114300" distR="114300" simplePos="0" relativeHeight="251662336" behindDoc="0" locked="0" layoutInCell="1" allowOverlap="1" wp14:anchorId="644836F1" wp14:editId="4170A3A0">
+              <wp:anchor distT="0" distB="0" distL="114300" distR="114300" simplePos="0" relativeHeight="251662336" behindDoc="0" locked="0" layoutInCell="1" allowOverlap="1" wp14:anchorId="682767FB" wp14:editId="4ACCE638">
                 <wp:simplePos x="0" y="0"/>
                 <wp:positionH relativeFrom="margin">
                   <wp:posOffset>106680</wp:posOffset>
@@ -3708,7 +4388,7 @@
                             </w:pPr>
                             <w:r>
                               <w:drawing>
-                                <wp:inline distT="0" distB="0" distL="0" distR="0" wp14:anchorId="68EAF1CF" wp14:editId="184B860B">
+                                <wp:inline distT="0" distB="0" distL="0" distR="0" wp14:anchorId="2C40929C" wp14:editId="44453EE4">
                                   <wp:extent cx="5535295" cy="516255"/>
                                   <wp:effectExtent l="0" t="0" r="8255" b="0"/>
                                   <wp:docPr id="48" name="Picture 48"/>
@@ -3723,7 +4403,7 @@
                                           <pic:cNvPicPr/>
                                         </pic:nvPicPr>
                                         <pic:blipFill>
-                                          <a:blip r:embed="rId21">
+                                          <a:blip r:embed="rId18">
                                             <a:extLst>
                                               <a:ext uri="{28A0092B-C50C-407E-A947-70E740481C1C}">
                                                 <a14:useLocalDpi xmlns:a14="http://schemas.microsoft.com/office/drawing/2010/main" val="0"/>
@@ -3754,7 +4434,7 @@
                             <w:pPr>
                               <w:pStyle w:val="Caption"/>
                             </w:pPr>
-                            <w:bookmarkStart w:id="31" w:name="_Ref344905707"/>
+                            <w:bookmarkStart w:id="42" w:name="_Ref344905707"/>
                             <w:r>
                               <w:t xml:space="preserve">Figure </w:t>
                             </w:r>
@@ -3768,12 +4448,12 @@
                               <w:fldChar w:fldCharType="separate"/>
                             </w:r>
                             <w:r>
-                              <w:t>4</w:t>
+                              <w:t>5</w:t>
                             </w:r>
                             <w:r>
                               <w:fldChar w:fldCharType="end"/>
                             </w:r>
-                            <w:bookmarkEnd w:id="31"/>
+                            <w:bookmarkEnd w:id="42"/>
                             <w:r>
                               <w:t xml:space="preserve"> </w:t>
                             </w:r>
@@ -3811,7 +4491,7 @@
           </mc:Choice>
           <mc:Fallback>
             <w:pict>
-              <v:shape id="Text Box 22" o:spid="_x0000_s1029" type="#_x0000_t202" style="position:absolute;left:0;text-align:left;margin-left:8.4pt;margin-top:63.2pt;width:452.15pt;height:77.75pt;z-index:251662336;visibility:visible;mso-wrap-style:square;mso-width-percent:0;mso-height-percent:0;mso-wrap-distance-left:9pt;mso-wrap-distance-top:0;mso-wrap-distance-right:9pt;mso-wrap-distance-bottom:0;mso-position-horizontal:absolute;mso-position-horizontal-relative:margin;mso-position-vertical:absolute;mso-position-vertical-relative:text;mso-width-percent:0;mso-height-percent:0;mso-width-relative:margin;mso-height-relative:margin;v-text-anchor:top" o:gfxdata="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" fillcolor="white [3201]" strokecolor="#c0504d [3205]" strokeweight="2pt">
+              <v:shape id="Text Box 22" o:spid="_x0000_s1030" type="#_x0000_t202" style="position:absolute;left:0;text-align:left;margin-left:8.4pt;margin-top:63.2pt;width:452.15pt;height:77.75pt;z-index:251662336;visibility:visible;mso-wrap-style:square;mso-width-percent:0;mso-height-percent:0;mso-wrap-distance-left:9pt;mso-wrap-distance-top:0;mso-wrap-distance-right:9pt;mso-wrap-distance-bottom:0;mso-position-horizontal:absolute;mso-position-horizontal-relative:margin;mso-position-vertical:absolute;mso-position-vertical-relative:text;mso-width-percent:0;mso-height-percent:0;mso-width-relative:margin;mso-height-relative:margin;v-text-anchor:top" o:gfxdata="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" fillcolor="white [3201]" strokecolor="#c0504d [3205]" strokeweight="2pt">
                 <v:textbox>
                   <w:txbxContent>
                     <w:p>
@@ -3820,7 +4500,7 @@
                       </w:pPr>
                       <w:r>
                         <w:drawing>
-                          <wp:inline distT="0" distB="0" distL="0" distR="0" wp14:anchorId="68EAF1CF" wp14:editId="184B860B">
+                          <wp:inline distT="0" distB="0" distL="0" distR="0" wp14:anchorId="2C40929C" wp14:editId="44453EE4">
                             <wp:extent cx="5535295" cy="516255"/>
                             <wp:effectExtent l="0" t="0" r="8255" b="0"/>
                             <wp:docPr id="48" name="Picture 48"/>
@@ -3835,7 +4515,7 @@
                                     <pic:cNvPicPr/>
                                   </pic:nvPicPr>
                                   <pic:blipFill>
-                                    <a:blip r:embed="rId22">
+                                    <a:blip r:embed="rId18">
                                       <a:extLst>
                                         <a:ext uri="{28A0092B-C50C-407E-A947-70E740481C1C}">
                                           <a14:useLocalDpi xmlns:a14="http://schemas.microsoft.com/office/drawing/2010/main" val="0"/>
@@ -3866,7 +4546,7 @@
                       <w:pPr>
                         <w:pStyle w:val="Caption"/>
                       </w:pPr>
-                      <w:bookmarkStart w:id="33" w:name="_Ref344905707"/>
+                      <w:bookmarkStart w:id="43" w:name="_Ref344905707"/>
                       <w:r>
                         <w:t xml:space="preserve">Figure </w:t>
                       </w:r>
@@ -3880,12 +4560,12 @@
                         <w:fldChar w:fldCharType="separate"/>
                       </w:r>
                       <w:r>
-                        <w:t>4</w:t>
+                        <w:t>5</w:t>
                       </w:r>
                       <w:r>
                         <w:fldChar w:fldCharType="end"/>
                       </w:r>
-                      <w:bookmarkEnd w:id="33"/>
+                      <w:bookmarkEnd w:id="43"/>
                       <w:r>
                         <w:t xml:space="preserve"> </w:t>
                       </w:r>
@@ -3913,7 +4593,16 @@
         <w:t>The</w:t>
       </w:r>
       <w:r>
-        <w:t xml:space="preserve"> “Frequency” and “Duration”</w:t>
+        <w:t xml:space="preserve"> </w:t>
+      </w:r>
+      <w:r>
+        <w:rPr>
+          <w:rStyle w:val="ParamTagChar"/>
+        </w:rPr>
+        <w:t>Frequency</w:t>
+      </w:r>
+      <w:r>
+        <w:t xml:space="preserve"> and “Duration”</w:t>
       </w:r>
       <w:r>
         <w:t xml:space="preserve"> parameter tags </w:t>
@@ -3943,25 +4632,25 @@
           <w:rFonts w:eastAsiaTheme="majorEastAsia"/>
         </w:rPr>
       </w:pPr>
-      <w:bookmarkStart w:id="32" w:name="_Control_Panel_(EPhysController)"/>
-      <w:bookmarkStart w:id="33" w:name="_Ref344893933"/>
-      <w:bookmarkStart w:id="34" w:name="_Ref344893961"/>
-      <w:bookmarkStart w:id="35" w:name="_Ref344894038"/>
-      <w:bookmarkStart w:id="36" w:name="_Ref344894043"/>
-      <w:bookmarkStart w:id="37" w:name="_Ref344894074"/>
-      <w:bookmarkEnd w:id="32"/>
+      <w:bookmarkStart w:id="44" w:name="_Control_Panel_(EPhysController)"/>
+      <w:bookmarkStart w:id="45" w:name="_Ref344893933"/>
+      <w:bookmarkStart w:id="46" w:name="_Ref344893961"/>
+      <w:bookmarkStart w:id="47" w:name="_Ref344894038"/>
+      <w:bookmarkStart w:id="48" w:name="_Ref344894043"/>
+      <w:bookmarkStart w:id="49" w:name="_Ref344894074"/>
+      <w:bookmarkEnd w:id="44"/>
     </w:p>
     <w:p>
       <w:pPr>
         <w:pStyle w:val="Heading3"/>
       </w:pPr>
-      <w:bookmarkStart w:id="38" w:name="_Toc344906169"/>
-      <w:bookmarkStart w:id="39" w:name="_Toc344925646"/>
+      <w:bookmarkStart w:id="50" w:name="_Toc344906169"/>
+      <w:bookmarkStart w:id="51" w:name="_Toc346188189"/>
       <w:r>
         <w:t>Function column</w:t>
       </w:r>
-      <w:bookmarkEnd w:id="38"/>
-      <w:bookmarkEnd w:id="39"/>
+      <w:bookmarkEnd w:id="50"/>
+      <w:bookmarkEnd w:id="51"/>
     </w:p>
     <w:p>
       <w:pPr>
@@ -4012,13 +4701,13 @@
       <w:pPr>
         <w:pStyle w:val="Heading3"/>
       </w:pPr>
-      <w:bookmarkStart w:id="40" w:name="_Toc344906170"/>
-      <w:bookmarkStart w:id="41" w:name="_Toc344925647"/>
+      <w:bookmarkStart w:id="52" w:name="_Toc344906170"/>
+      <w:bookmarkStart w:id="53" w:name="_Toc346188190"/>
       <w:r>
         <w:t>Values column</w:t>
       </w:r>
-      <w:bookmarkEnd w:id="40"/>
-      <w:bookmarkEnd w:id="41"/>
+      <w:bookmarkEnd w:id="52"/>
+      <w:bookmarkEnd w:id="53"/>
     </w:p>
     <w:p>
       <w:pPr>
@@ -4267,7 +4956,7 @@
         <mc:AlternateContent>
           <mc:Choice Requires="wps">
             <w:drawing>
-              <wp:anchor distT="0" distB="0" distL="114300" distR="114300" simplePos="0" relativeHeight="251663360" behindDoc="0" locked="0" layoutInCell="1" allowOverlap="1" wp14:anchorId="1942166E" wp14:editId="1763439E">
+              <wp:anchor distT="0" distB="0" distL="114300" distR="114300" simplePos="0" relativeHeight="251663360" behindDoc="0" locked="0" layoutInCell="1" allowOverlap="1" wp14:anchorId="31A8CA9C" wp14:editId="33719B77">
                 <wp:simplePos x="0" y="0"/>
                 <wp:positionH relativeFrom="margin">
                   <wp:posOffset>3902710</wp:posOffset>
@@ -4322,7 +5011,7 @@
                           <w:p>
                             <w:r>
                               <w:drawing>
-                                <wp:inline distT="0" distB="0" distL="0" distR="0" wp14:anchorId="7BB6848A" wp14:editId="2407A290">
+                                <wp:inline distT="0" distB="0" distL="0" distR="0" wp14:anchorId="6432DA0C" wp14:editId="0DE3DC3F">
                                   <wp:extent cx="1871932" cy="2096219"/>
                                   <wp:effectExtent l="0" t="0" r="0" b="0"/>
                                   <wp:docPr id="52" name="Picture 52"/>
@@ -4337,7 +5026,7 @@
                                           <pic:cNvPicPr/>
                                         </pic:nvPicPr>
                                         <pic:blipFill rotWithShape="1">
-                                          <a:blip r:embed="rId23">
+                                          <a:blip r:embed="rId19">
                                             <a:extLst>
                                               <a:ext uri="{28A0092B-C50C-407E-A947-70E740481C1C}">
                                                 <a14:useLocalDpi xmlns:a14="http://schemas.microsoft.com/office/drawing/2010/main" val="0"/>
@@ -4375,7 +5064,7 @@
                             <w:pPr>
                               <w:pStyle w:val="Caption"/>
                             </w:pPr>
-                            <w:bookmarkStart w:id="42" w:name="_Ref344905145"/>
+                            <w:bookmarkStart w:id="54" w:name="_Ref344905145"/>
                             <w:r>
                               <w:t xml:space="preserve">Figure </w:t>
                             </w:r>
@@ -4389,12 +5078,12 @@
                               <w:fldChar w:fldCharType="separate"/>
                             </w:r>
                             <w:r>
-                              <w:t>5</w:t>
+                              <w:t>6</w:t>
                             </w:r>
                             <w:r>
                               <w:fldChar w:fldCharType="end"/>
                             </w:r>
-                            <w:bookmarkEnd w:id="42"/>
+                            <w:bookmarkEnd w:id="54"/>
                             <w:r>
                               <w:t xml:space="preserve"> Example of a compiled protocol</w:t>
                             </w:r>
@@ -4421,13 +5110,13 @@
           </mc:Choice>
           <mc:Fallback>
             <w:pict>
-              <v:shape id="Text Box 34" o:spid="_x0000_s1030" type="#_x0000_t202" style="position:absolute;left:0;text-align:left;margin-left:307.3pt;margin-top:1.05pt;width:162.7pt;height:204.15pt;z-index:251663360;visibility:visible;mso-wrap-style:square;mso-width-percent:0;mso-height-percent:0;mso-wrap-distance-left:9pt;mso-wrap-distance-top:0;mso-wrap-distance-right:9pt;mso-wrap-distance-bottom:0;mso-position-horizontal:absolute;mso-position-horizontal-relative:margin;mso-position-vertical:absolute;mso-position-vertical-relative:margin;mso-width-percent:0;mso-height-percent:0;mso-width-relative:margin;mso-height-relative:margin;v-text-anchor:top" o:gfxdata="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" fillcolor="white [3201]" strokecolor="#c0504d [3205]" strokeweight="2pt">
+              <v:shape id="Text Box 34" o:spid="_x0000_s1031" type="#_x0000_t202" style="position:absolute;left:0;text-align:left;margin-left:307.3pt;margin-top:1.05pt;width:162.7pt;height:204.15pt;z-index:251663360;visibility:visible;mso-wrap-style:square;mso-width-percent:0;mso-height-percent:0;mso-wrap-distance-left:9pt;mso-wrap-distance-top:0;mso-wrap-distance-right:9pt;mso-wrap-distance-bottom:0;mso-position-horizontal:absolute;mso-position-horizontal-relative:margin;mso-position-vertical:absolute;mso-position-vertical-relative:margin;mso-width-percent:0;mso-height-percent:0;mso-width-relative:margin;mso-height-relative:margin;v-text-anchor:top" o:gfxdata="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" fillcolor="white [3201]" strokecolor="#c0504d [3205]" strokeweight="2pt">
                 <v:textbox>
                   <w:txbxContent>
                     <w:p>
                       <w:r>
                         <w:drawing>
-                          <wp:inline distT="0" distB="0" distL="0" distR="0" wp14:anchorId="7BB6848A" wp14:editId="2407A290">
+                          <wp:inline distT="0" distB="0" distL="0" distR="0" wp14:anchorId="6432DA0C" wp14:editId="0DE3DC3F">
                             <wp:extent cx="1871932" cy="2096219"/>
                             <wp:effectExtent l="0" t="0" r="0" b="0"/>
                             <wp:docPr id="52" name="Picture 52"/>
@@ -4442,7 +5131,7 @@
                                     <pic:cNvPicPr/>
                                   </pic:nvPicPr>
                                   <pic:blipFill rotWithShape="1">
-                                    <a:blip r:embed="rId24">
+                                    <a:blip r:embed="rId19">
                                       <a:extLst>
                                         <a:ext uri="{28A0092B-C50C-407E-A947-70E740481C1C}">
                                           <a14:useLocalDpi xmlns:a14="http://schemas.microsoft.com/office/drawing/2010/main" val="0"/>
@@ -4480,7 +5169,7 @@
                       <w:pPr>
                         <w:pStyle w:val="Caption"/>
                       </w:pPr>
-                      <w:bookmarkStart w:id="45" w:name="_Ref344905145"/>
+                      <w:bookmarkStart w:id="55" w:name="_Ref344905145"/>
                       <w:r>
                         <w:t xml:space="preserve">Figure </w:t>
                       </w:r>
@@ -4494,12 +5183,12 @@
                         <w:fldChar w:fldCharType="separate"/>
                       </w:r>
                       <w:r>
-                        <w:t>5</w:t>
+                        <w:t>6</w:t>
                       </w:r>
                       <w:r>
                         <w:fldChar w:fldCharType="end"/>
                       </w:r>
-                      <w:bookmarkEnd w:id="45"/>
+                      <w:bookmarkEnd w:id="55"/>
                       <w:r>
                         <w:t xml:space="preserve"> Example of a compiled protocol</w:t>
                       </w:r>
@@ -4593,8 +5282,8 @@
       <w:pPr>
         <w:pStyle w:val="Heading3"/>
       </w:pPr>
-      <w:bookmarkStart w:id="43" w:name="_Toc344906171"/>
-      <w:bookmarkStart w:id="44" w:name="_Toc344925648"/>
+      <w:bookmarkStart w:id="56" w:name="_Toc344906171"/>
+      <w:bookmarkStart w:id="57" w:name="_Toc346188191"/>
       <w:r>
         <w:t xml:space="preserve">Buddy </w:t>
       </w:r>
@@ -4604,8 +5293,8 @@
       <w:r>
         <w:t>olumn</w:t>
       </w:r>
-      <w:bookmarkEnd w:id="43"/>
-      <w:bookmarkEnd w:id="44"/>
+      <w:bookmarkEnd w:id="56"/>
+      <w:bookmarkEnd w:id="57"/>
     </w:p>
     <w:p>
       <w:pPr>
@@ -4644,11 +5333,11 @@
       <w:pPr>
         <w:pStyle w:val="Heading3"/>
       </w:pPr>
-      <w:bookmarkStart w:id="45" w:name="_Toc344925649"/>
+      <w:bookmarkStart w:id="58" w:name="_Toc346188192"/>
       <w:r>
         <w:t>Rand column</w:t>
       </w:r>
-      <w:bookmarkEnd w:id="45"/>
+      <w:bookmarkEnd w:id="58"/>
     </w:p>
     <w:p>
       <w:pPr>
@@ -4734,11 +5423,11 @@
       <w:pPr>
         <w:pStyle w:val="Heading3"/>
       </w:pPr>
-      <w:bookmarkStart w:id="46" w:name="_Toc344925650"/>
+      <w:bookmarkStart w:id="59" w:name="_Toc346188193"/>
       <w:r>
         <w:t>WAV column</w:t>
       </w:r>
-      <w:bookmarkEnd w:id="46"/>
+      <w:bookmarkEnd w:id="59"/>
     </w:p>
     <w:p>
       <w:r>
@@ -4755,18 +5444,26 @@
         <w:t xml:space="preserve"> field will launch a new window.  Use this window to add WAV format files to a list.  The file names, sampling rate, and duration of each WAV file will be displayed in the table in the new window.  The order in which the WAV files are listed in the table are the order they will be specified for the parameter for which the WAV field was clicked.</w:t>
       </w:r>
       <w:r>
-        <w:t xml:space="preserve">  Please note that the sampling rate of the WAV file should be the same as the TDT real-time module will be running. If this is not followed, then aliasing will likely occur during playback.</w:t>
+        <w:t xml:space="preserve">  Please note that the sampling rate of the WAV file should be the same as the TDT real-time module will be running. If this is not followed, then aliasing will occur during playback</w:t>
+      </w:r>
+      <w:r>
+        <w:t xml:space="preserve"> resulting in unintended stimulus artifacts</w:t>
+      </w:r>
+      <w:r>
+        <w:t>.</w:t>
       </w:r>
     </w:p>
     <w:p>
       <w:pPr>
         <w:pStyle w:val="Heading3"/>
       </w:pPr>
-      <w:bookmarkStart w:id="47" w:name="_Toc344925651"/>
+      <w:bookmarkStart w:id="60" w:name="_Ref346186298"/>
+      <w:bookmarkStart w:id="61" w:name="_Toc346188194"/>
       <w:r>
         <w:t>Calib. (calibration) column</w:t>
       </w:r>
-      <w:bookmarkEnd w:id="47"/>
+      <w:bookmarkEnd w:id="60"/>
+      <w:bookmarkEnd w:id="61"/>
     </w:p>
     <w:p>
       <w:r>
@@ -4819,15 +5516,182 @@
         <w:t>)</w:t>
       </w:r>
       <w:r>
-        <w:t xml:space="preserve">.  </w:t>
-      </w:r>
-      <w:r>
-        <w:rPr>
-          <w:highlight w:val="yellow"/>
-        </w:rPr>
-        <w:t>** NEEDS WORK **</w:t>
-      </w:r>
-    </w:p>
+        <w:t>.  Clicking the drop-down box in this column will launch a Windows dialog requesting the user to locate a calibration file (*.cal) which was created using the CalibrationUtility.  Select the calibration file to be associated with the parameter in the same row.  When compiled (after saving or clicking the ‘View Compiled’ button)</w:t>
+      </w:r>
+      <w:r>
+        <w:t xml:space="preserve">, an additional parameter will be automatically generated which will contain the calibrated value.  This associated parameter will have the same name as the parameter but will be prefixed with a tilde (~). </w:t>
+      </w:r>
+    </w:p>
+    <w:p>
+      <w:r>
+        <w:tab/>
+      </w:r>
+      <w:r>
+        <w:t xml:space="preserve">For example: The circuit in </w:t>
+      </w:r>
+      <w:r>
+        <w:fldChar w:fldCharType="begin"/>
+      </w:r>
+      <w:r>
+        <w:instrText xml:space="preserve"> REF _Ref346184893 \h </w:instrText>
+      </w:r>
+      <w:r>
+        <w:fldChar w:fldCharType="separate"/>
+      </w:r>
+      <w:r>
+        <w:t>Figure 3</w:t>
+      </w:r>
+      <w:r>
+        <w:fldChar w:fldCharType="end"/>
+      </w:r>
+      <w:r>
+        <w:t xml:space="preserve"> </w:t>
+      </w:r>
+      <w:r>
+        <w:t xml:space="preserve">(page </w:t>
+      </w:r>
+      <w:r>
+        <w:fldChar w:fldCharType="begin"/>
+      </w:r>
+      <w:r>
+        <w:instrText xml:space="preserve"> PAGEREF _Ref346185254 \h </w:instrText>
+      </w:r>
+      <w:r>
+        <w:fldChar w:fldCharType="separate"/>
+      </w:r>
+      <w:r>
+        <w:t>7</w:t>
+      </w:r>
+      <w:r>
+        <w:fldChar w:fldCharType="end"/>
+      </w:r>
+      <w:r>
+        <w:t xml:space="preserve">) </w:t>
+      </w:r>
+      <w:r>
+        <w:t xml:space="preserve">demonstrates a basic gated tone function.  The </w:t>
+      </w:r>
+      <w:r>
+        <w:rPr>
+          <w:rStyle w:val="ParamTagChar"/>
+        </w:rPr>
+        <w:t>Frequency</w:t>
+      </w:r>
+      <w:r>
+        <w:t xml:space="preserve"> parameter tag is linked to the </w:t>
+      </w:r>
+      <w:r>
+        <w:rPr>
+          <w:b/>
+        </w:rPr>
+        <w:t>Freq</w:t>
+      </w:r>
+      <w:r>
+        <w:t xml:space="preserve"> input of the Tone component and</w:t>
+      </w:r>
+      <w:r>
+        <w:t xml:space="preserve"> a second parameter labeled </w:t>
+      </w:r>
+      <w:r>
+        <w:rPr>
+          <w:rStyle w:val="ParamTagChar"/>
+        </w:rPr>
+        <w:t>~Frequency</w:t>
+      </w:r>
+      <w:r>
+        <w:t xml:space="preserve"> is linked to the </w:t>
+      </w:r>
+      <w:r>
+        <w:rPr>
+          <w:b/>
+        </w:rPr>
+        <w:t>Amp</w:t>
+      </w:r>
+      <w:r>
+        <w:t xml:space="preserve"> input of the Tone component.  </w:t>
+      </w:r>
+      <w:r>
+        <w:t>This associated parameter should not be explicitly added to the parameter table in the Protocol Design Utility</w:t>
+      </w:r>
+      <w:r>
+        <w:t xml:space="preserve">, but will be automatically generated when adding a calibration to the </w:t>
+      </w:r>
+      <w:r>
+        <w:rPr>
+          <w:rStyle w:val="ParamTagChar"/>
+        </w:rPr>
+        <w:t>Frequency</w:t>
+      </w:r>
+      <w:r>
+        <w:t xml:space="preserve"> parameter.  The values generated for </w:t>
+      </w:r>
+      <w:r>
+        <w:t>the</w:t>
+      </w:r>
+      <w:r>
+        <w:rPr>
+          <w:rStyle w:val="ParamTagChar"/>
+        </w:rPr>
+        <w:t xml:space="preserve"> ~Frequency</w:t>
+      </w:r>
+      <w:r>
+        <w:rPr>
+          <w:rStyle w:val="InlineCODEChar"/>
+        </w:rPr>
+        <w:t xml:space="preserve"> </w:t>
+      </w:r>
+      <w:r>
+        <w:t>p</w:t>
+      </w:r>
+      <w:r>
+        <w:t>arameter will be selected or calculated from the normalization curve in the calibration file.  The result of this will be that each tone frequency presented during an experiment will be generated at a voltage which ould produce a sound level (for example, 80 dB SPL)</w:t>
+      </w:r>
+      <w:r>
+        <w:t xml:space="preserve"> set during the calibraiton procedure</w:t>
+      </w:r>
+      <w:r>
+        <w:t xml:space="preserve">.  A PA5 programmable attenuator can then be used to </w:t>
+      </w:r>
+      <w:r>
+        <w:t>attenuate the voltage to the intended sound level during an experiment.</w:t>
+      </w:r>
+    </w:p>
+    <w:p>
+      <w:pPr>
+        <w:pStyle w:val="Quote"/>
+      </w:pPr>
+      <w:r>
+        <w:t xml:space="preserve">Note: Values which are not explicitly calibrated are </w:t>
+      </w:r>
+      <w:r>
+        <w:t>calculated</w:t>
+      </w:r>
+      <w:r>
+        <w:t xml:space="preserve"> </w:t>
+      </w:r>
+      <w:r>
+        <w:t xml:space="preserve">from the </w:t>
+      </w:r>
+      <w:r>
+        <w:t xml:space="preserve">the voltage normalization curve </w:t>
+      </w:r>
+      <w:r>
+        <w:t xml:space="preserve">using a piecewise cubic hermite interpolating polynomial (the </w:t>
+      </w:r>
+      <w:r>
+        <w:t>PCHIP func</w:t>
+      </w:r>
+      <w:r>
+        <w:t>t</w:t>
+      </w:r>
+      <w:r>
+        <w:t>i</w:t>
+      </w:r>
+      <w:r>
+        <w:t>on in Matlab).</w:t>
+      </w:r>
+    </w:p>
+    <w:p/>
     <w:p>
       <w:pPr>
         <w:pStyle w:val="Heading2"/>
@@ -4836,25 +5700,25 @@
           <w:sz w:val="32"/>
         </w:rPr>
       </w:pPr>
-      <w:bookmarkStart w:id="48" w:name="_Toc344925652"/>
-      <w:bookmarkStart w:id="49" w:name="_Toc344906172"/>
+      <w:bookmarkStart w:id="62" w:name="_Toc344906172"/>
+      <w:bookmarkStart w:id="63" w:name="_Toc346188195"/>
       <w:r>
         <w:t>Protocol Design Options</w:t>
       </w:r>
-      <w:bookmarkEnd w:id="48"/>
+      <w:bookmarkEnd w:id="63"/>
     </w:p>
     <w:p>
       <w:r>
         <mc:AlternateContent>
           <mc:Choice Requires="wps">
             <w:drawing>
-              <wp:anchor distT="0" distB="0" distL="114300" distR="114300" simplePos="0" relativeHeight="251664384" behindDoc="0" locked="0" layoutInCell="1" allowOverlap="1" wp14:anchorId="5625CD14" wp14:editId="03395974">
+              <wp:anchor distT="0" distB="0" distL="114300" distR="114300" simplePos="0" relativeHeight="251664384" behindDoc="0" locked="0" layoutInCell="1" allowOverlap="1" wp14:anchorId="2865E113" wp14:editId="67785C42">
                 <wp:simplePos x="0" y="0"/>
                 <wp:positionH relativeFrom="margin">
                   <wp:posOffset>3774440</wp:posOffset>
                 </wp:positionH>
                 <wp:positionV relativeFrom="margin">
-                  <wp:posOffset>401955</wp:posOffset>
+                  <wp:posOffset>5813425</wp:posOffset>
                 </wp:positionV>
                 <wp:extent cx="2139315" cy="2340610"/>
                 <wp:effectExtent l="0" t="0" r="13335" b="21590"/>
@@ -4906,7 +5770,7 @@
                             </w:pPr>
                             <w:r>
                               <w:drawing>
-                                <wp:inline distT="0" distB="0" distL="0" distR="0" wp14:anchorId="04A801A5" wp14:editId="3C53BB35">
+                                <wp:inline distT="0" distB="0" distL="0" distR="0" wp14:anchorId="2593170F" wp14:editId="16E86DD9">
                                   <wp:extent cx="1907628" cy="1964403"/>
                                   <wp:effectExtent l="0" t="0" r="0" b="0"/>
                                   <wp:docPr id="54" name="Picture 54"/>
@@ -4921,7 +5785,7 @@
                                           <pic:cNvPicPr/>
                                         </pic:nvPicPr>
                                         <pic:blipFill>
-                                          <a:blip r:embed="rId25">
+                                          <a:blip r:embed="rId20">
                                             <a:extLst>
                                               <a:ext uri="{28A0092B-C50C-407E-A947-70E740481C1C}">
                                                 <a14:useLocalDpi xmlns:a14="http://schemas.microsoft.com/office/drawing/2010/main" val="0"/>
@@ -4952,7 +5816,7 @@
                             <w:pPr>
                               <w:pStyle w:val="Caption"/>
                             </w:pPr>
-                            <w:bookmarkStart w:id="50" w:name="_Ref344914464"/>
+                            <w:bookmarkStart w:id="64" w:name="_Ref344914464"/>
                             <w:r>
                               <w:t xml:space="preserve">Figure </w:t>
                             </w:r>
@@ -4966,12 +5830,12 @@
                               <w:fldChar w:fldCharType="separate"/>
                             </w:r>
                             <w:r>
-                              <w:t>6</w:t>
+                              <w:t>7</w:t>
                             </w:r>
                             <w:r>
                               <w:fldChar w:fldCharType="end"/>
                             </w:r>
-                            <w:bookmarkEnd w:id="50"/>
+                            <w:bookmarkEnd w:id="64"/>
                             <w:r>
                               <w:t xml:space="preserve"> Protocol Design options</w:t>
                             </w:r>
@@ -4999,7 +5863,7 @@
           </mc:Choice>
           <mc:Fallback>
             <w:pict>
-              <v:shape id="Text Box 50" o:spid="_x0000_s1031" type="#_x0000_t202" style="position:absolute;left:0;text-align:left;margin-left:297.2pt;margin-top:31.65pt;width:168.45pt;height:184.3pt;z-index:251664384;visibility:visible;mso-wrap-style:square;mso-width-percent:0;mso-height-percent:0;mso-wrap-distance-left:9pt;mso-wrap-distance-top:0;mso-wrap-distance-right:9pt;mso-wrap-distance-bottom:0;mso-position-horizontal:absolute;mso-position-horizontal-relative:margin;mso-position-vertical:absolute;mso-position-vertical-relative:margin;mso-width-percent:0;mso-height-percent:0;mso-width-relative:page;mso-height-relative:page;v-text-anchor:top" o:gfxdata="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" fillcolor="white [3201]" strokecolor="#c0504d [3205]" strokeweight="2pt">
+              <v:shape id="Text Box 50" o:spid="_x0000_s1032" type="#_x0000_t202" style="position:absolute;left:0;text-align:left;margin-left:297.2pt;margin-top:457.75pt;width:168.45pt;height:184.3pt;z-index:251664384;visibility:visible;mso-wrap-style:square;mso-width-percent:0;mso-height-percent:0;mso-wrap-distance-left:9pt;mso-wrap-distance-top:0;mso-wrap-distance-right:9pt;mso-wrap-distance-bottom:0;mso-position-horizontal:absolute;mso-position-horizontal-relative:margin;mso-position-vertical:absolute;mso-position-vertical-relative:margin;mso-width-percent:0;mso-height-percent:0;mso-width-relative:page;mso-height-relative:page;v-text-anchor:top" o:gfxdata="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" fillcolor="white [3201]" strokecolor="#c0504d [3205]" strokeweight="2pt">
                 <v:textbox>
                   <w:txbxContent>
                     <w:p>
@@ -5008,7 +5872,7 @@
                       </w:pPr>
                       <w:r>
                         <w:drawing>
-                          <wp:inline distT="0" distB="0" distL="0" distR="0" wp14:anchorId="04A801A5" wp14:editId="3C53BB35">
+                          <wp:inline distT="0" distB="0" distL="0" distR="0" wp14:anchorId="2593170F" wp14:editId="16E86DD9">
                             <wp:extent cx="1907628" cy="1964403"/>
                             <wp:effectExtent l="0" t="0" r="0" b="0"/>
                             <wp:docPr id="54" name="Picture 54"/>
@@ -5023,7 +5887,7 @@
                                     <pic:cNvPicPr/>
                                   </pic:nvPicPr>
                                   <pic:blipFill>
-                                    <a:blip r:embed="rId26">
+                                    <a:blip r:embed="rId20">
                                       <a:extLst>
                                         <a:ext uri="{28A0092B-C50C-407E-A947-70E740481C1C}">
                                           <a14:useLocalDpi xmlns:a14="http://schemas.microsoft.com/office/drawing/2010/main" val="0"/>
@@ -5054,7 +5918,7 @@
                       <w:pPr>
                         <w:pStyle w:val="Caption"/>
                       </w:pPr>
-                      <w:bookmarkStart w:id="54" w:name="_Ref344914464"/>
+                      <w:bookmarkStart w:id="65" w:name="_Ref344914464"/>
                       <w:r>
                         <w:t xml:space="preserve">Figure </w:t>
                       </w:r>
@@ -5068,12 +5932,12 @@
                         <w:fldChar w:fldCharType="separate"/>
                       </w:r>
                       <w:r>
-                        <w:t>6</w:t>
+                        <w:t>7</w:t>
                       </w:r>
                       <w:r>
                         <w:fldChar w:fldCharType="end"/>
                       </w:r>
-                      <w:bookmarkEnd w:id="54"/>
+                      <w:bookmarkEnd w:id="65"/>
                       <w:r>
                         <w:t xml:space="preserve"> Protocol Design options</w:t>
                       </w:r>
@@ -5187,13 +6051,22 @@
         <w:t>The</w:t>
       </w:r>
       <w:r>
-        <w:t xml:space="preserve"> inter-stimulus interval (</w:t>
+        <w:t xml:space="preserve"> inter-</w:t>
+      </w:r>
+      <w:r>
+        <w:t>trigger</w:t>
+      </w:r>
+      <w:r>
+        <w:t xml:space="preserve"> interval (</w:t>
+      </w:r>
+      <w:r>
+        <w:t>IT</w:t>
       </w:r>
       <w:r>
         <w:rPr>
           <w:b/>
         </w:rPr>
-        <w:t>ISI</w:t>
+        <w:t>I</w:t>
       </w:r>
       <w:r>
         <w:rPr>
@@ -5242,25 +6115,10 @@
     </w:p>
     <w:p>
       <w:pPr>
-        <w:ind w:firstLine="720"/>
-        <w:rPr>
-          <w:rFonts w:asciiTheme="majorHAnsi" w:eastAsiaTheme="majorEastAsia" w:hAnsiTheme="majorHAnsi" w:cstheme="majorBidi"/>
-          <w:b/>
-          <w:bCs/>
-          <w:color w:val="622423" w:themeColor="accent2" w:themeShade="7F"/>
-          <w:sz w:val="32"/>
-          <w:szCs w:val="22"/>
-        </w:rPr>
-      </w:pPr>
-      <w:r>
-        <w:br w:type="page"/>
-      </w:r>
-    </w:p>
-    <w:p>
-      <w:pPr>
         <w:pStyle w:val="Heading1"/>
       </w:pPr>
-      <w:bookmarkStart w:id="51" w:name="_Toc344925653"/>
+      <w:bookmarkStart w:id="66" w:name="_Ref346186740"/>
+      <w:bookmarkStart w:id="67" w:name="_Toc346188196"/>
       <w:r>
         <w:t xml:space="preserve">EPhys </w:t>
       </w:r>
@@ -5274,19 +6132,21 @@
         <w:rPr>
           <w:rStyle w:val="CodeChar"/>
           <w:smallCaps w:val="0"/>
+          <w:color w:val="auto"/>
         </w:rPr>
         <w:t>EPhysController</w:t>
       </w:r>
       <w:r>
         <w:t>)</w:t>
       </w:r>
-      <w:bookmarkEnd w:id="33"/>
-      <w:bookmarkEnd w:id="34"/>
-      <w:bookmarkEnd w:id="35"/>
-      <w:bookmarkEnd w:id="36"/>
-      <w:bookmarkEnd w:id="37"/>
+      <w:bookmarkEnd w:id="45"/>
+      <w:bookmarkEnd w:id="46"/>
+      <w:bookmarkEnd w:id="47"/>
+      <w:bookmarkEnd w:id="48"/>
       <w:bookmarkEnd w:id="49"/>
-      <w:bookmarkEnd w:id="51"/>
+      <w:bookmarkEnd w:id="62"/>
+      <w:bookmarkEnd w:id="66"/>
+      <w:bookmarkEnd w:id="67"/>
     </w:p>
     <w:p>
       <w:r>
@@ -5354,19 +6214,22 @@
         <w:t xml:space="preserve">OpenProject must be open on the same computer and the OpenWorkbench Device Manager </w:t>
       </w:r>
       <w:r>
-        <w:t xml:space="preserve">(see page </w:t>
+        <w:t>(see</w:t>
+      </w:r>
+      <w:r>
+        <w:t xml:space="preserve"> </w:t>
       </w:r>
       <w:r>
         <w:fldChar w:fldCharType="begin"/>
       </w:r>
       <w:r>
-        <w:instrText xml:space="preserve"> PAGEREF _Ref344893763 \h </w:instrText>
+        <w:instrText xml:space="preserve"> PAGEREF _Ref344893763 \p \h </w:instrText>
       </w:r>
       <w:r>
         <w:fldChar w:fldCharType="separate"/>
       </w:r>
       <w:r>
-        <w:t>6</w:t>
+        <w:t xml:space="preserve"> page 6</w:t>
       </w:r>
       <w:r>
         <w:fldChar w:fldCharType="end"/>
@@ -5441,16 +6304,64 @@
         </w:numPr>
       </w:pPr>
       <w:r>
+        <w:t>C</w:t>
+      </w:r>
+      <w:r>
+        <w:t xml:space="preserve">lick </w:t>
+      </w:r>
+      <w:r>
+        <w:rPr>
+          <w:b/>
+          <w:highlight w:val="green"/>
+        </w:rPr>
+        <w:t>Record</w:t>
+      </w:r>
+      <w:r>
+        <w:t xml:space="preserve"> to begin an experiment.</w:t>
+      </w:r>
+    </w:p>
+    <w:p>
+      <w:pPr>
+        <w:pStyle w:val="ListParagraph"/>
+        <w:numPr>
+          <w:ilvl w:val="0"/>
+          <w:numId w:val="5"/>
+        </w:numPr>
+      </w:pPr>
+      <w:r>
+        <w:t xml:space="preserve">Progress of the experiment will be displayed at the bottom of the EPhysController and the software will automatically stop </w:t>
+      </w:r>
+      <w:r>
+        <w:t>after finishing</w:t>
+      </w:r>
+      <w:r>
+        <w:t xml:space="preserve"> </w:t>
+      </w:r>
+      <w:r>
+        <w:t xml:space="preserve">and reset </w:t>
+      </w:r>
+      <w:r>
+        <w:t xml:space="preserve"> for the next protocol</w:t>
+      </w:r>
+      <w:r>
+        <w:t>.</w:t>
+      </w:r>
+    </w:p>
+    <w:p>
+      <w:pPr>
+        <w:jc w:val="left"/>
+      </w:pPr>
+      <w:r>
         <mc:AlternateContent>
           <mc:Choice Requires="wps">
             <w:drawing>
-              <wp:anchor distT="0" distB="0" distL="114300" distR="114300" simplePos="0" relativeHeight="251665408" behindDoc="0" locked="0" layoutInCell="1" allowOverlap="1" wp14:anchorId="4409FA3E" wp14:editId="4DD1FD41">
+              <wp:anchor distT="0" distB="0" distL="114300" distR="114300" simplePos="0" relativeHeight="251665408" behindDoc="0" locked="0" layoutInCell="1" allowOverlap="1" wp14:anchorId="06333A7D" wp14:editId="76578933">
                 <wp:simplePos x="0" y="0"/>
                 <wp:positionH relativeFrom="margin">
-                  <wp:posOffset>-92710</wp:posOffset>
+                  <wp:align>center</wp:align>
                 </wp:positionH>
                 <wp:positionV relativeFrom="margin">
-                  <wp:posOffset>2661920</wp:posOffset>
+                  <wp:align>center</wp:align>
                 </wp:positionV>
                 <wp:extent cx="6126480" cy="5184140"/>
                 <wp:effectExtent l="0" t="0" r="26670" b="16510"/>
@@ -5503,10 +6414,10 @@
                             </w:pPr>
                             <w:r>
                               <w:drawing>
-                                <wp:inline distT="0" distB="0" distL="0" distR="0" wp14:anchorId="29677168" wp14:editId="00766386">
+                                <wp:inline distT="0" distB="0" distL="0" distR="0" wp14:anchorId="10748B68" wp14:editId="6214DB96">
                                   <wp:extent cx="5943600" cy="4760595"/>
                                   <wp:effectExtent l="0" t="0" r="0" b="1905"/>
-                                  <wp:docPr id="57" name="Picture 57"/>
+                                  <wp:docPr id="9" name="Picture 9"/>
                                   <wp:cNvGraphicFramePr>
                                     <a:graphicFrameLocks xmlns:a="http://schemas.openxmlformats.org/drawingml/2006/main" noChangeAspect="1"/>
                                   </wp:cNvGraphicFramePr>
@@ -5518,7 +6429,7 @@
                                           <pic:cNvPicPr/>
                                         </pic:nvPicPr>
                                         <pic:blipFill>
-                                          <a:blip r:embed="rId27">
+                                          <a:blip r:embed="rId21">
                                             <a:extLst>
                                               <a:ext uri="{28A0092B-C50C-407E-A947-70E740481C1C}">
                                                 <a14:useLocalDpi xmlns:a14="http://schemas.microsoft.com/office/drawing/2010/main" val="0"/>
@@ -5562,7 +6473,7 @@
                               <w:fldChar w:fldCharType="separate"/>
                             </w:r>
                             <w:r>
-                              <w:t>7</w:t>
+                              <w:t>8</w:t>
                             </w:r>
                             <w:r>
                               <w:fldChar w:fldCharType="end"/>
@@ -5598,11 +6509,7 @@
           </mc:Choice>
           <mc:Fallback>
             <w:pict>
-              <v:shapetype id="_x0000_t202" coordsize="21600,21600" o:spt="202" path="m,l,21600r21600,l21600,xe">
-                <v:stroke joinstyle="miter"/>
-                <v:path gradientshapeok="t" o:connecttype="rect"/>
-              </v:shapetype>
-              <v:shape id="Text Box 55" o:spid="_x0000_s1032" type="#_x0000_t202" style="position:absolute;left:0;text-align:left;margin-left:-7.3pt;margin-top:209.6pt;width:482.4pt;height:408.2pt;z-index:251665408;visibility:visible;mso-wrap-style:square;mso-width-percent:0;mso-height-percent:0;mso-wrap-distance-left:9pt;mso-wrap-distance-top:0;mso-wrap-distance-right:9pt;mso-wrap-distance-bottom:0;mso-position-horizontal:absolute;mso-position-horizontal-relative:margin;mso-position-vertical:absolute;mso-position-vertical-relative:margin;mso-width-percent:0;mso-height-percent:0;mso-width-relative:margin;mso-height-relative:margin;v-text-anchor:top" o:gfxdata="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" fillcolor="white [3201]" strokecolor="#c0504d [3205]" strokeweight="2pt">
+              <v:shape id="Text Box 55" o:spid="_x0000_s1033" type="#_x0000_t202" style="position:absolute;margin-left:0;margin-top:0;width:482.4pt;height:408.2pt;z-index:251665408;visibility:visible;mso-wrap-style:square;mso-width-percent:0;mso-height-percent:0;mso-wrap-distance-left:9pt;mso-wrap-distance-top:0;mso-wrap-distance-right:9pt;mso-wrap-distance-bottom:0;mso-position-horizontal:center;mso-position-horizontal-relative:margin;mso-position-vertical:center;mso-position-vertical-relative:margin;mso-width-percent:0;mso-height-percent:0;mso-width-relative:margin;mso-height-relative:margin;v-text-anchor:top" o:gfxdata="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" fillcolor="white [3201]" strokecolor="#c0504d [3205]" strokeweight="2pt">
                 <v:textbox>
                   <w:txbxContent>
                     <w:p>
@@ -5612,10 +6519,10 @@
                       </w:pPr>
                       <w:r>
                         <w:drawing>
-                          <wp:inline distT="0" distB="0" distL="0" distR="0" wp14:anchorId="29677168" wp14:editId="00766386">
+                          <wp:inline distT="0" distB="0" distL="0" distR="0" wp14:anchorId="10748B68" wp14:editId="6214DB96">
                             <wp:extent cx="5943600" cy="4760595"/>
                             <wp:effectExtent l="0" t="0" r="0" b="1905"/>
-                            <wp:docPr id="57" name="Picture 57"/>
+                            <wp:docPr id="9" name="Picture 9"/>
                             <wp:cNvGraphicFramePr>
                               <a:graphicFrameLocks xmlns:a="http://schemas.openxmlformats.org/drawingml/2006/main" noChangeAspect="1"/>
                             </wp:cNvGraphicFramePr>
@@ -5627,7 +6534,7 @@
                                     <pic:cNvPicPr/>
                                   </pic:nvPicPr>
                                   <pic:blipFill>
-                                    <a:blip r:embed="rId27">
+                                    <a:blip r:embed="rId21">
                                       <a:extLst>
                                         <a:ext uri="{28A0092B-C50C-407E-A947-70E740481C1C}">
                                           <a14:useLocalDpi xmlns:a14="http://schemas.microsoft.com/office/drawing/2010/main" val="0"/>
@@ -5671,7 +6578,7 @@
                         <w:fldChar w:fldCharType="separate"/>
                       </w:r>
                       <w:r>
-                        <w:t>7</w:t>
+                        <w:t>8</w:t>
                       </w:r>
                       <w:r>
                         <w:fldChar w:fldCharType="end"/>
@@ -5694,45 +6601,19 @@
         </mc:AlternateContent>
       </w:r>
       <w:r>
-        <w:t>C</w:t>
-      </w:r>
-      <w:r>
-        <w:t xml:space="preserve">lick </w:t>
-      </w:r>
-      <w:r>
-        <w:rPr>
-          <w:b/>
-        </w:rPr>
-        <w:t>Record</w:t>
-      </w:r>
-      <w:r>
-        <w:t xml:space="preserve"> to begin an experiment.</w:t>
-      </w:r>
-    </w:p>
-    <w:p/>
-    <w:p>
-      <w:bookmarkStart w:id="52" w:name="_GoBack"/>
-      <w:bookmarkEnd w:id="52"/>
-    </w:p>
-    <w:p>
-      <w:pPr>
-        <w:jc w:val="left"/>
-      </w:pPr>
-      <w:r>
         <w:br w:type="page"/>
       </w:r>
     </w:p>
-    <w:p/>
     <w:p>
       <w:pPr>
         <w:pStyle w:val="Heading1"/>
       </w:pPr>
-      <w:bookmarkStart w:id="53" w:name="_Calibration_Utility_(CalibrationUti"/>
-      <w:bookmarkStart w:id="54" w:name="_Ref344894103"/>
-      <w:bookmarkStart w:id="55" w:name="_Ref344894128"/>
-      <w:bookmarkStart w:id="56" w:name="_Toc344906173"/>
-      <w:bookmarkStart w:id="57" w:name="_Toc344925654"/>
-      <w:bookmarkEnd w:id="53"/>
+      <w:bookmarkStart w:id="68" w:name="_Calibration_Utility_(CalibrationUti"/>
+      <w:bookmarkStart w:id="69" w:name="_Ref344894103"/>
+      <w:bookmarkStart w:id="70" w:name="_Ref344894128"/>
+      <w:bookmarkStart w:id="71" w:name="_Toc344906173"/>
+      <w:bookmarkStart w:id="72" w:name="_Toc346188197"/>
+      <w:bookmarkEnd w:id="68"/>
       <w:r>
         <w:t>Calibration Utility</w:t>
       </w:r>
@@ -5749,13 +6630,11 @@
       <w:r>
         <w:t>)</w:t>
       </w:r>
-      <w:bookmarkEnd w:id="54"/>
-      <w:bookmarkEnd w:id="55"/>
-      <w:bookmarkEnd w:id="56"/>
-      <w:bookmarkEnd w:id="57"/>
-    </w:p>
-    <w:p/>
-    <w:p/>
+      <w:bookmarkEnd w:id="69"/>
+      <w:bookmarkEnd w:id="70"/>
+      <w:bookmarkEnd w:id="71"/>
+      <w:bookmarkEnd w:id="72"/>
+    </w:p>
     <w:p>
       <w:r>
         <w:drawing>
@@ -5774,7 +6653,7 @@
                     <pic:cNvPicPr/>
                   </pic:nvPicPr>
                   <pic:blipFill rotWithShape="1">
-                    <a:blip r:embed="rId28">
+                    <a:blip r:embed="rId22">
                       <a:extLst>
                         <a:ext uri="{28A0092B-C50C-407E-A947-70E740481C1C}">
                           <a14:useLocalDpi xmlns:a14="http://schemas.microsoft.com/office/drawing/2010/main" val="0"/>
@@ -5817,8 +6696,8 @@
       <w:pPr>
         <w:pStyle w:val="Heading1"/>
       </w:pPr>
-      <w:bookmarkStart w:id="58" w:name="_Toc344906174"/>
-      <w:bookmarkStart w:id="59" w:name="_Toc344925655"/>
+      <w:bookmarkStart w:id="73" w:name="_Toc344906174"/>
+      <w:bookmarkStart w:id="74" w:name="_Toc346188198"/>
       <w:r>
         <w:t>Tank Registration</w:t>
       </w:r>
@@ -5836,8 +6715,8 @@
       <w:r>
         <w:t>)</w:t>
       </w:r>
-      <w:bookmarkEnd w:id="58"/>
-      <w:bookmarkEnd w:id="59"/>
+      <w:bookmarkEnd w:id="73"/>
+      <w:bookmarkEnd w:id="74"/>
     </w:p>
     <w:p>
       <w:r>
@@ -5857,7 +6736,7 @@
                     <pic:cNvPicPr/>
                   </pic:nvPicPr>
                   <pic:blipFill>
-                    <a:blip r:embed="rId29">
+                    <a:blip r:embed="rId23">
                       <a:extLst>
                         <a:ext uri="{28A0092B-C50C-407E-A947-70E740481C1C}">
                           <a14:useLocalDpi xmlns:a14="http://schemas.microsoft.com/office/drawing/2010/main" val="0"/>
@@ -5893,6 +6772,7 @@
       <w:pPr>
         <w:pStyle w:val="Heading1"/>
       </w:pPr>
+      <w:bookmarkStart w:id="75" w:name="_Toc346188199"/>
       <w:r>
         <w:t>Database Browser (</w:t>
       </w:r>
@@ -5906,6 +6786,7 @@
       <w:r>
         <w:t>)</w:t>
       </w:r>
+      <w:bookmarkEnd w:id="75"/>
     </w:p>
     <w:p>
       <w:r>
@@ -5925,7 +6806,7 @@
                     <pic:cNvPicPr/>
                   </pic:nvPicPr>
                   <pic:blipFill>
-                    <a:blip r:embed="rId30">
+                    <a:blip r:embed="rId24">
                       <a:extLst>
                         <a:ext uri="{28A0092B-C50C-407E-A947-70E740481C1C}">
                           <a14:useLocalDpi xmlns:a14="http://schemas.microsoft.com/office/drawing/2010/main" val="0"/>
@@ -5963,7 +6844,7 @@
     <w:p/>
     <w:p/>
     <w:sectPr>
-      <w:footerReference w:type="default" r:id="rId31"/>
+      <w:footerReference w:type="default" r:id="rId25"/>
       <w:pgSz w:w="12240" w:h="15840"/>
       <w:pgMar w:top="1440" w:right="1440" w:bottom="1440" w:left="1440" w:header="720" w:footer="720" w:gutter="0"/>
       <w:cols w:space="720"/>
@@ -6002,7 +6883,6 @@
         <w:docPartUnique/>
       </w:docPartObj>
     </w:sdtPr>
-    <w:sdtEndPr/>
     <w:sdtContent>
       <w:p>
         <w:pPr>
@@ -6202,12 +7082,12 @@
             </mc:Choice>
             <mc:Fallback>
               <w:pict>
-                <v:group id="Group 33" o:spid="_x0000_s1033" style="position:absolute;left:0;text-align:left;margin-left:0;margin-top:0;width:612.75pt;height:15pt;z-index:251659264;mso-width-percent:1000;mso-position-horizontal:center;mso-position-horizontal-relative:page;mso-position-vertical:center;mso-position-vertical-relative:bottom-margin-area;mso-width-percent:1000" coordorigin=",14970" coordsize="12255,300" o:gfxdata="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">
+                <v:group id="Group 33" o:spid="_x0000_s1034" style="position:absolute;left:0;text-align:left;margin-left:0;margin-top:0;width:612.75pt;height:15pt;z-index:251659264;mso-width-percent:1000;mso-position-horizontal:center;mso-position-horizontal-relative:page;mso-position-vertical:center;mso-position-vertical-relative:bottom-margin-area;mso-width-percent:1000" coordorigin=",14970" coordsize="12255,300" o:gfxdata="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">
                   <v:shapetype id="_x0000_t202" coordsize="21600,21600" o:spt="202" path="m,l,21600r21600,l21600,xe">
                     <v:stroke joinstyle="miter"/>
                     <v:path gradientshapeok="t" o:connecttype="rect"/>
                   </v:shapetype>
-                  <v:shape id="Text Box 25" o:spid="_x0000_s1034" type="#_x0000_t202" style="position:absolute;left:10803;top:14982;width:659;height:288;visibility:visible;mso-wrap-style:square;v-text-anchor:top" o:gfxdata="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" filled="f" stroked="f">
+                  <v:shape id="Text Box 25" o:spid="_x0000_s1035" type="#_x0000_t202" style="position:absolute;left:10803;top:14982;width:659;height:288;visibility:visible;mso-wrap-style:square;v-text-anchor:top" o:gfxdata="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" filled="f" stroked="f">
                     <v:textbox inset="0,0,0,0">
                       <w:txbxContent>
                         <w:p>
@@ -6236,7 +7116,7 @@
                       </w:txbxContent>
                     </v:textbox>
                   </v:shape>
-                  <v:group id="Group 31" o:spid="_x0000_s1035" style="position:absolute;top:14970;width:12255;height:230;flip:x" coordorigin="-8,14978" coordsize="12255,230" o:gfxdata="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">
+                  <v:group id="Group 31" o:spid="_x0000_s1036" style="position:absolute;top:14970;width:12255;height:230;flip:x" coordorigin="-8,14978" coordsize="12255,230" o:gfxdata="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">
                     <v:shapetype id="_x0000_t34" coordsize="21600,21600" o:spt="34" o:oned="t" adj="10800" path="m,l@0,0@0,21600,21600,21600e" filled="f">
                       <v:stroke joinstyle="miter"/>
                       <v:formulas>
@@ -6248,8 +7128,8 @@
                       </v:handles>
                       <o:lock v:ext="edit" shapetype="t"/>
                     </v:shapetype>
-                    <v:shape id="AutoShape 27" o:spid="_x0000_s1036" type="#_x0000_t34" style="position:absolute;left:-8;top:14978;width:1260;height:230;flip:y;visibility:visible;mso-wrap-style:square" o:connectortype="elbow" o:gfxdata="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" strokecolor="#a5a5a5"/>
-                    <v:shape id="AutoShape 28" o:spid="_x0000_s1037" type="#_x0000_t34" style="position:absolute;left:1252;top:14978;width:10995;height:230;rotation:180;visibility:visible;mso-wrap-style:square" o:connectortype="elbow" o:gfxdata="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" adj="20904" strokecolor="#a5a5a5"/>
+                    <v:shape id="AutoShape 27" o:spid="_x0000_s1037" type="#_x0000_t34" style="position:absolute;left:-8;top:14978;width:1260;height:230;flip:y;visibility:visible;mso-wrap-style:square" o:connectortype="elbow" o:gfxdata="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" strokecolor="#a5a5a5"/>
+                    <v:shape id="AutoShape 28" o:spid="_x0000_s1038" type="#_x0000_t34" style="position:absolute;left:1252;top:14978;width:10995;height:230;rotation:180;visibility:visible;mso-wrap-style:square" o:connectortype="elbow" o:gfxdata="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" adj="20904" strokecolor="#a5a5a5"/>
                   </v:group>
                   <w10:wrap anchorx="page" anchory="margin"/>
                 </v:group>
@@ -6913,8 +7793,10 @@
     <w:link w:val="Heading1Char"/>
     <w:uiPriority w:val="9"/>
     <w:qFormat/>
-    <w:rsid w:val="00291007"/>
+    <w:rsid w:val="00493FEA"/>
     <w:pPr>
+      <w:keepNext/>
+      <w:pageBreakBefore/>
       <w:pBdr>
         <w:top w:val="single" w:sz="8" w:space="0" w:color="C0504D" w:themeColor="accent2"/>
         <w:left w:val="single" w:sz="8" w:space="0" w:color="C0504D" w:themeColor="accent2"/>
@@ -6943,8 +7825,9 @@
     <w:uiPriority w:val="9"/>
     <w:unhideWhenUsed/>
     <w:qFormat/>
-    <w:rsid w:val="00291007"/>
+    <w:rsid w:val="00192196"/>
     <w:pPr>
+      <w:keepNext/>
       <w:pBdr>
         <w:top w:val="single" w:sz="4" w:space="0" w:color="C0504D" w:themeColor="accent2"/>
         <w:left w:val="single" w:sz="48" w:space="2" w:color="C0504D" w:themeColor="accent2"/>
@@ -6973,8 +7856,9 @@
     <w:uiPriority w:val="9"/>
     <w:unhideWhenUsed/>
     <w:qFormat/>
-    <w:rsid w:val="00920209"/>
+    <w:rsid w:val="006C384A"/>
     <w:pPr>
+      <w:keepNext/>
       <w:pBdr>
         <w:left w:val="single" w:sz="48" w:space="2" w:color="C0504D" w:themeColor="accent2"/>
         <w:bottom w:val="single" w:sz="4" w:space="0" w:color="C0504D" w:themeColor="accent2"/>
@@ -7146,7 +8030,6 @@
   <w:style w:type="character" w:default="1" w:styleId="DefaultParagraphFont">
     <w:name w:val="Default Paragraph Font"/>
     <w:uiPriority w:val="1"/>
-    <w:semiHidden/>
     <w:unhideWhenUsed/>
   </w:style>
   <w:style w:type="table" w:default="1" w:styleId="TableNormal">
@@ -7175,12 +8058,13 @@
     <w:basedOn w:val="DefaultParagraphFont"/>
     <w:link w:val="Heading1"/>
     <w:uiPriority w:val="9"/>
-    <w:rsid w:val="00291007"/>
+    <w:rsid w:val="00493FEA"/>
     <w:rPr>
       <w:rFonts w:asciiTheme="majorHAnsi" w:eastAsiaTheme="majorEastAsia" w:hAnsiTheme="majorHAnsi" w:cstheme="majorBidi"/>
       <w:b/>
       <w:bCs/>
       <w:iCs/>
+      <w:noProof/>
       <w:color w:val="622423" w:themeColor="accent2" w:themeShade="7F"/>
       <w:sz w:val="32"/>
       <w:shd w:val="clear" w:color="auto" w:fill="F2DBDB" w:themeFill="accent2" w:themeFillTint="33"/>
@@ -7191,12 +8075,13 @@
     <w:basedOn w:val="DefaultParagraphFont"/>
     <w:link w:val="Heading2"/>
     <w:uiPriority w:val="9"/>
-    <w:rsid w:val="00291007"/>
+    <w:rsid w:val="00192196"/>
     <w:rPr>
       <w:rFonts w:asciiTheme="majorHAnsi" w:eastAsiaTheme="majorEastAsia" w:hAnsiTheme="majorHAnsi" w:cstheme="majorBidi"/>
       <w:b/>
       <w:bCs/>
       <w:iCs/>
+      <w:noProof/>
       <w:color w:val="943634" w:themeColor="accent2" w:themeShade="BF"/>
       <w:sz w:val="28"/>
     </w:rPr>
@@ -7206,12 +8091,13 @@
     <w:basedOn w:val="DefaultParagraphFont"/>
     <w:link w:val="Heading3"/>
     <w:uiPriority w:val="9"/>
-    <w:rsid w:val="00920209"/>
+    <w:rsid w:val="006C384A"/>
     <w:rPr>
       <w:rFonts w:asciiTheme="majorHAnsi" w:eastAsiaTheme="majorEastAsia" w:hAnsiTheme="majorHAnsi" w:cstheme="majorBidi"/>
       <w:b/>
       <w:bCs/>
       <w:iCs/>
+      <w:noProof/>
       <w:color w:val="943634" w:themeColor="accent2" w:themeShade="BF"/>
       <w:sz w:val="24"/>
     </w:rPr>
@@ -7479,15 +8365,15 @@
     <w:link w:val="IntenseQuoteChar"/>
     <w:uiPriority w:val="30"/>
     <w:qFormat/>
-    <w:rsid w:val="00291007"/>
+    <w:rsid w:val="005902C4"/>
     <w:pPr>
       <w:pBdr>
         <w:top w:val="dotted" w:sz="8" w:space="10" w:color="C0504D" w:themeColor="accent2"/>
         <w:bottom w:val="dotted" w:sz="8" w:space="10" w:color="C0504D" w:themeColor="accent2"/>
       </w:pBdr>
       <w:spacing w:line="300" w:lineRule="auto"/>
-      <w:ind w:left="2160" w:right="2160"/>
-      <w:jc w:val="center"/>
+      <w:ind w:left="720" w:right="720"/>
+      <w:jc w:val="left"/>
     </w:pPr>
     <w:rPr>
       <w:rFonts w:asciiTheme="majorHAnsi" w:eastAsiaTheme="majorEastAsia" w:hAnsiTheme="majorHAnsi" w:cstheme="majorBidi"/>
@@ -7501,15 +8387,15 @@
     <w:basedOn w:val="DefaultParagraphFont"/>
     <w:link w:val="IntenseQuote"/>
     <w:uiPriority w:val="30"/>
-    <w:rsid w:val="00291007"/>
+    <w:rsid w:val="005902C4"/>
     <w:rPr>
       <w:rFonts w:asciiTheme="majorHAnsi" w:eastAsiaTheme="majorEastAsia" w:hAnsiTheme="majorHAnsi" w:cstheme="majorBidi"/>
       <w:b/>
       <w:bCs/>
-      <w:i/>
       <w:iCs/>
+      <w:noProof/>
       <w:color w:val="C0504D" w:themeColor="accent2"/>
-      <w:sz w:val="20"/>
+      <w:sz w:val="24"/>
       <w:szCs w:val="20"/>
     </w:rPr>
   </w:style>
@@ -7882,6 +8768,7 @@
       <w:bCs/>
       <w:iCs/>
       <w:smallCaps/>
+      <w:noProof/>
       <w:color w:val="0070C0"/>
       <w:sz w:val="28"/>
       <w:shd w:val="clear" w:color="auto" w:fill="F2DBDB" w:themeFill="accent2" w:themeFillTint="33"/>
@@ -7935,6 +8822,41 @@
       <w:b/>
       <w:iCs/>
       <w:color w:val="C0504D" w:themeColor="accent2"/>
+      <w:sz w:val="24"/>
+      <w:szCs w:val="20"/>
+    </w:rPr>
+  </w:style>
+  <w:style w:type="paragraph" w:customStyle="1" w:styleId="ParamTag">
+    <w:name w:val="ParamTag"/>
+    <w:basedOn w:val="Normal"/>
+    <w:link w:val="ParamTagChar"/>
+    <w:qFormat/>
+    <w:rsid w:val="0035658C"/>
+    <w:rPr>
+      <w:color w:val="4F81BD" w:themeColor="accent1"/>
+    </w:rPr>
+  </w:style>
+  <w:style w:type="character" w:styleId="FollowedHyperlink">
+    <w:name w:val="FollowedHyperlink"/>
+    <w:basedOn w:val="DefaultParagraphFont"/>
+    <w:uiPriority w:val="99"/>
+    <w:semiHidden/>
+    <w:unhideWhenUsed/>
+    <w:rsid w:val="000E7427"/>
+    <w:rPr>
+      <w:color w:val="800080" w:themeColor="followedHyperlink"/>
+      <w:u w:val="single"/>
+    </w:rPr>
+  </w:style>
+  <w:style w:type="character" w:customStyle="1" w:styleId="ParamTagChar">
+    <w:name w:val="ParamTag Char"/>
+    <w:basedOn w:val="DefaultParagraphFont"/>
+    <w:link w:val="ParamTag"/>
+    <w:rsid w:val="0035658C"/>
+    <w:rPr>
+      <w:iCs/>
+      <w:noProof/>
+      <w:color w:val="4F81BD" w:themeColor="accent1"/>
       <w:sz w:val="24"/>
       <w:szCs w:val="20"/>
     </w:rPr>
@@ -8120,8 +9042,10 @@
     <w:link w:val="Heading1Char"/>
     <w:uiPriority w:val="9"/>
     <w:qFormat/>
-    <w:rsid w:val="00291007"/>
+    <w:rsid w:val="00493FEA"/>
     <w:pPr>
+      <w:keepNext/>
+      <w:pageBreakBefore/>
       <w:pBdr>
         <w:top w:val="single" w:sz="8" w:space="0" w:color="C0504D" w:themeColor="accent2"/>
         <w:left w:val="single" w:sz="8" w:space="0" w:color="C0504D" w:themeColor="accent2"/>
@@ -8150,8 +9074,9 @@
     <w:uiPriority w:val="9"/>
     <w:unhideWhenUsed/>
     <w:qFormat/>
-    <w:rsid w:val="00291007"/>
+    <w:rsid w:val="00192196"/>
     <w:pPr>
+      <w:keepNext/>
       <w:pBdr>
         <w:top w:val="single" w:sz="4" w:space="0" w:color="C0504D" w:themeColor="accent2"/>
         <w:left w:val="single" w:sz="48" w:space="2" w:color="C0504D" w:themeColor="accent2"/>
@@ -8180,8 +9105,9 @@
     <w:uiPriority w:val="9"/>
     <w:unhideWhenUsed/>
     <w:qFormat/>
-    <w:rsid w:val="00920209"/>
+    <w:rsid w:val="006C384A"/>
     <w:pPr>
+      <w:keepNext/>
       <w:pBdr>
         <w:left w:val="single" w:sz="48" w:space="2" w:color="C0504D" w:themeColor="accent2"/>
         <w:bottom w:val="single" w:sz="4" w:space="0" w:color="C0504D" w:themeColor="accent2"/>
@@ -8353,7 +9279,6 @@
   <w:style w:type="character" w:default="1" w:styleId="DefaultParagraphFont">
     <w:name w:val="Default Paragraph Font"/>
     <w:uiPriority w:val="1"/>
-    <w:semiHidden/>
     <w:unhideWhenUsed/>
   </w:style>
   <w:style w:type="table" w:default="1" w:styleId="TableNormal">
@@ -8382,12 +9307,13 @@
     <w:basedOn w:val="DefaultParagraphFont"/>
     <w:link w:val="Heading1"/>
     <w:uiPriority w:val="9"/>
-    <w:rsid w:val="00291007"/>
+    <w:rsid w:val="00493FEA"/>
     <w:rPr>
       <w:rFonts w:asciiTheme="majorHAnsi" w:eastAsiaTheme="majorEastAsia" w:hAnsiTheme="majorHAnsi" w:cstheme="majorBidi"/>
       <w:b/>
       <w:bCs/>
       <w:iCs/>
+      <w:noProof/>
       <w:color w:val="622423" w:themeColor="accent2" w:themeShade="7F"/>
       <w:sz w:val="32"/>
       <w:shd w:val="clear" w:color="auto" w:fill="F2DBDB" w:themeFill="accent2" w:themeFillTint="33"/>
@@ -8398,12 +9324,13 @@
     <w:basedOn w:val="DefaultParagraphFont"/>
     <w:link w:val="Heading2"/>
     <w:uiPriority w:val="9"/>
-    <w:rsid w:val="00291007"/>
+    <w:rsid w:val="00192196"/>
     <w:rPr>
       <w:rFonts w:asciiTheme="majorHAnsi" w:eastAsiaTheme="majorEastAsia" w:hAnsiTheme="majorHAnsi" w:cstheme="majorBidi"/>
       <w:b/>
       <w:bCs/>
       <w:iCs/>
+      <w:noProof/>
       <w:color w:val="943634" w:themeColor="accent2" w:themeShade="BF"/>
       <w:sz w:val="28"/>
     </w:rPr>
@@ -8413,12 +9340,13 @@
     <w:basedOn w:val="DefaultParagraphFont"/>
     <w:link w:val="Heading3"/>
     <w:uiPriority w:val="9"/>
-    <w:rsid w:val="00920209"/>
+    <w:rsid w:val="006C384A"/>
     <w:rPr>
       <w:rFonts w:asciiTheme="majorHAnsi" w:eastAsiaTheme="majorEastAsia" w:hAnsiTheme="majorHAnsi" w:cstheme="majorBidi"/>
       <w:b/>
       <w:bCs/>
       <w:iCs/>
+      <w:noProof/>
       <w:color w:val="943634" w:themeColor="accent2" w:themeShade="BF"/>
       <w:sz w:val="24"/>
     </w:rPr>
@@ -8686,15 +9614,15 @@
     <w:link w:val="IntenseQuoteChar"/>
     <w:uiPriority w:val="30"/>
     <w:qFormat/>
-    <w:rsid w:val="00291007"/>
+    <w:rsid w:val="005902C4"/>
     <w:pPr>
       <w:pBdr>
         <w:top w:val="dotted" w:sz="8" w:space="10" w:color="C0504D" w:themeColor="accent2"/>
         <w:bottom w:val="dotted" w:sz="8" w:space="10" w:color="C0504D" w:themeColor="accent2"/>
       </w:pBdr>
       <w:spacing w:line="300" w:lineRule="auto"/>
-      <w:ind w:left="2160" w:right="2160"/>
-      <w:jc w:val="center"/>
+      <w:ind w:left="720" w:right="720"/>
+      <w:jc w:val="left"/>
     </w:pPr>
     <w:rPr>
       <w:rFonts w:asciiTheme="majorHAnsi" w:eastAsiaTheme="majorEastAsia" w:hAnsiTheme="majorHAnsi" w:cstheme="majorBidi"/>
@@ -8708,15 +9636,15 @@
     <w:basedOn w:val="DefaultParagraphFont"/>
     <w:link w:val="IntenseQuote"/>
     <w:uiPriority w:val="30"/>
-    <w:rsid w:val="00291007"/>
+    <w:rsid w:val="005902C4"/>
     <w:rPr>
       <w:rFonts w:asciiTheme="majorHAnsi" w:eastAsiaTheme="majorEastAsia" w:hAnsiTheme="majorHAnsi" w:cstheme="majorBidi"/>
       <w:b/>
       <w:bCs/>
-      <w:i/>
       <w:iCs/>
+      <w:noProof/>
       <w:color w:val="C0504D" w:themeColor="accent2"/>
-      <w:sz w:val="20"/>
+      <w:sz w:val="24"/>
       <w:szCs w:val="20"/>
     </w:rPr>
   </w:style>
@@ -9089,6 +10017,7 @@
       <w:bCs/>
       <w:iCs/>
       <w:smallCaps/>
+      <w:noProof/>
       <w:color w:val="0070C0"/>
       <w:sz w:val="28"/>
       <w:shd w:val="clear" w:color="auto" w:fill="F2DBDB" w:themeFill="accent2" w:themeFillTint="33"/>
@@ -9142,6 +10071,41 @@
       <w:b/>
       <w:iCs/>
       <w:color w:val="C0504D" w:themeColor="accent2"/>
+      <w:sz w:val="24"/>
+      <w:szCs w:val="20"/>
+    </w:rPr>
+  </w:style>
+  <w:style w:type="paragraph" w:customStyle="1" w:styleId="ParamTag">
+    <w:name w:val="ParamTag"/>
+    <w:basedOn w:val="Normal"/>
+    <w:link w:val="ParamTagChar"/>
+    <w:qFormat/>
+    <w:rsid w:val="0035658C"/>
+    <w:rPr>
+      <w:color w:val="4F81BD" w:themeColor="accent1"/>
+    </w:rPr>
+  </w:style>
+  <w:style w:type="character" w:styleId="FollowedHyperlink">
+    <w:name w:val="FollowedHyperlink"/>
+    <w:basedOn w:val="DefaultParagraphFont"/>
+    <w:uiPriority w:val="99"/>
+    <w:semiHidden/>
+    <w:unhideWhenUsed/>
+    <w:rsid w:val="000E7427"/>
+    <w:rPr>
+      <w:color w:val="800080" w:themeColor="followedHyperlink"/>
+      <w:u w:val="single"/>
+    </w:rPr>
+  </w:style>
+  <w:style w:type="character" w:customStyle="1" w:styleId="ParamTagChar">
+    <w:name w:val="ParamTag Char"/>
+    <w:basedOn w:val="DefaultParagraphFont"/>
+    <w:link w:val="ParamTag"/>
+    <w:rsid w:val="0035658C"/>
+    <w:rPr>
+      <w:iCs/>
+      <w:noProof/>
+      <w:color w:val="4F81BD" w:themeColor="accent1"/>
       <w:sz w:val="24"/>
       <w:szCs w:val="20"/>
     </w:rPr>
@@ -9461,7 +10425,7 @@
 </file>
 
 <file path=customXml/itemProps1.xml><?xml version="1.0" encoding="utf-8"?>
-<ds:datastoreItem xmlns:ds="http://schemas.openxmlformats.org/officeDocument/2006/customXml" ds:itemID="{E5974C38-A64A-496E-B885-C414034A9F6A}">
+<ds:datastoreItem xmlns:ds="http://schemas.openxmlformats.org/officeDocument/2006/customXml" ds:itemID="{841ED2C0-3D30-47A5-9C7B-8A50110EF948}">
   <ds:schemaRefs>
     <ds:schemaRef ds:uri="http://schemas.openxmlformats.org/officeDocument/2006/bibliography"/>
   </ds:schemaRefs>

</xml_diff>